<commit_message>
updates files and readme
</commit_message>
<xml_diff>
--- a/src/assets/files/Resume.docx
+++ b/src/assets/files/Resume.docx
@@ -4,6 +4,326 @@
   <w:body>
     <w:p>
       <w:pPr>
+        <w:rPr>
+          <w:rFonts w:ascii="Garamond" w:hAnsi="Garamond"/>
+          <w:b/>
+          <w:spacing w:val="20"/>
+          <w:sz w:val="64"/>
+          <w:szCs w:val="64"/>
+        </w:rPr>
+      </w:pPr>
+      <w:r>
+        <w:rPr>
+          <w:rFonts w:ascii="Garamond" w:hAnsi="Garamond"/>
+          <w:b/>
+          <w:spacing w:val="20"/>
+          <w:sz w:val="64"/>
+          <w:szCs w:val="64"/>
+        </w:rPr>
+        <w:t>Sara H. Hu</w:t>
+      </w:r>
+      <w:r>
+        <w:rPr>
+          <w:rFonts w:ascii="Garamond" w:hAnsi="Garamond"/>
+          <w:b/>
+          <w:spacing w:val="20"/>
+          <w:sz w:val="64"/>
+          <w:szCs w:val="64"/>
+        </w:rPr>
+        <w:tab/>
+      </w:r>
+      <w:r>
+        <w:rPr>
+          <w:rFonts w:ascii="Garamond" w:hAnsi="Garamond"/>
+          <w:b/>
+          <w:spacing w:val="20"/>
+          <w:sz w:val="64"/>
+          <w:szCs w:val="64"/>
+        </w:rPr>
+        <w:tab/>
+      </w:r>
+      <w:r>
+        <w:rPr>
+          <w:rFonts w:ascii="Garamond" w:hAnsi="Garamond"/>
+          <w:b/>
+          <w:spacing w:val="20"/>
+          <w:sz w:val="64"/>
+          <w:szCs w:val="64"/>
+        </w:rPr>
+        <w:tab/>
+      </w:r>
+      <w:r>
+        <w:rPr>
+          <w:rFonts w:ascii="Garamond" w:hAnsi="Garamond"/>
+          <w:b/>
+          <w:spacing w:val="20"/>
+          <w:sz w:val="64"/>
+          <w:szCs w:val="64"/>
+        </w:rPr>
+        <w:tab/>
+      </w:r>
+      <w:r>
+        <w:rPr>
+          <w:rFonts w:ascii="Garamond" w:hAnsi="Garamond"/>
+          <w:b/>
+          <w:spacing w:val="20"/>
+          <w:sz w:val="64"/>
+          <w:szCs w:val="64"/>
+        </w:rPr>
+        <w:tab/>
+      </w:r>
+      <w:r>
+        <w:rPr>
+          <w:rFonts w:ascii="Garamond" w:hAnsi="Garamond"/>
+          <w:sz w:val="25"/>
+          <w:szCs w:val="25"/>
+        </w:rPr>
+        <w:t xml:space="preserve">1338 </w:t>
+      </w:r>
+      <w:proofErr w:type="spellStart"/>
+      <w:r>
+        <w:rPr>
+          <w:rFonts w:ascii="Garamond" w:hAnsi="Garamond"/>
+          <w:sz w:val="25"/>
+          <w:szCs w:val="25"/>
+        </w:rPr>
+        <w:t>Rossway</w:t>
+      </w:r>
+      <w:proofErr w:type="spellEnd"/>
+      <w:r>
+        <w:rPr>
+          <w:rFonts w:ascii="Garamond" w:hAnsi="Garamond"/>
+          <w:sz w:val="25"/>
+          <w:szCs w:val="25"/>
+        </w:rPr>
+        <w:t xml:space="preserve"> Court</w:t>
+      </w:r>
+      <w:r>
+        <w:rPr>
+          <w:rFonts w:ascii="Garamond" w:hAnsi="Garamond"/>
+          <w:sz w:val="25"/>
+          <w:szCs w:val="25"/>
+        </w:rPr>
+        <w:t xml:space="preserve">, </w:t>
+      </w:r>
+      <w:r>
+        <w:rPr>
+          <w:rFonts w:ascii="Garamond" w:hAnsi="Garamond"/>
+          <w:sz w:val="25"/>
+          <w:szCs w:val="25"/>
+        </w:rPr>
+        <w:t>Los Altos</w:t>
+      </w:r>
+      <w:r>
+        <w:rPr>
+          <w:rFonts w:ascii="Garamond" w:hAnsi="Garamond"/>
+          <w:sz w:val="25"/>
+          <w:szCs w:val="25"/>
+        </w:rPr>
+        <w:t>, C</w:t>
+      </w:r>
+      <w:r>
+        <w:rPr>
+          <w:rFonts w:ascii="Garamond" w:hAnsi="Garamond"/>
+          <w:sz w:val="25"/>
+          <w:szCs w:val="25"/>
+        </w:rPr>
+        <w:t>A</w:t>
+      </w:r>
+      <w:r>
+        <w:rPr>
+          <w:rFonts w:ascii="Garamond" w:hAnsi="Garamond"/>
+          <w:sz w:val="25"/>
+          <w:szCs w:val="25"/>
+        </w:rPr>
+        <w:t xml:space="preserve"> </w:t>
+      </w:r>
+      <w:r>
+        <w:rPr>
+          <w:rFonts w:ascii="Garamond" w:hAnsi="Garamond"/>
+          <w:sz w:val="25"/>
+          <w:szCs w:val="25"/>
+        </w:rPr>
+        <w:t>94024</w:t>
+      </w:r>
+    </w:p>
+    <w:p>
+      <w:pPr>
+        <w:jc w:val="right"/>
+        <w:rPr>
+          <w:rFonts w:ascii="Garamond" w:hAnsi="Garamond"/>
+          <w:sz w:val="25"/>
+          <w:szCs w:val="25"/>
+        </w:rPr>
+      </w:pPr>
+      <w:r>
+        <w:rPr>
+          <w:rFonts w:ascii="Garamond" w:hAnsi="Garamond"/>
+          <w:sz w:val="25"/>
+          <w:szCs w:val="25"/>
+        </w:rPr>
+        <w:t>(</w:t>
+      </w:r>
+      <w:r>
+        <w:rPr>
+          <w:rFonts w:ascii="Garamond" w:hAnsi="Garamond"/>
+          <w:sz w:val="25"/>
+          <w:szCs w:val="25"/>
+        </w:rPr>
+        <w:t>650</w:t>
+      </w:r>
+      <w:r>
+        <w:rPr>
+          <w:rFonts w:ascii="Garamond" w:hAnsi="Garamond"/>
+          <w:sz w:val="25"/>
+          <w:szCs w:val="25"/>
+        </w:rPr>
+        <w:t xml:space="preserve">) </w:t>
+      </w:r>
+      <w:r>
+        <w:rPr>
+          <w:rFonts w:ascii="Garamond" w:hAnsi="Garamond"/>
+          <w:sz w:val="25"/>
+          <w:szCs w:val="25"/>
+        </w:rPr>
+        <w:t>823-3319</w:t>
+      </w:r>
+      <w:r>
+        <w:rPr>
+          <w:rFonts w:ascii="Garamond" w:hAnsi="Garamond"/>
+          <w:sz w:val="25"/>
+          <w:szCs w:val="25"/>
+        </w:rPr>
+        <w:t xml:space="preserve"> | </w:t>
+      </w:r>
+      <w:hyperlink r:id="rId7" w:history="1">
+        <w:r>
+          <w:rPr>
+            <w:rStyle w:val="Hyperlink"/>
+            <w:rFonts w:ascii="Garamond" w:hAnsi="Garamond"/>
+            <w:sz w:val="25"/>
+            <w:szCs w:val="25"/>
+          </w:rPr>
+          <w:t>hu.sara21@gmail.com</w:t>
+        </w:r>
+      </w:hyperlink>
+    </w:p>
+    <w:p>
+      <w:pPr>
+        <w:jc w:val="right"/>
+        <w:rPr>
+          <w:sz w:val="20"/>
+          <w:szCs w:val="20"/>
+        </w:rPr>
+      </w:pPr>
+      <w:r>
+        <w:rPr>
+          <w:sz w:val="20"/>
+          <w:szCs w:val="20"/>
+        </w:rPr>
+        <w:t xml:space="preserve">LinkedIn: </w:t>
+      </w:r>
+      <w:hyperlink r:id="rId8" w:history="1">
+        <w:r>
+          <w:rPr>
+            <w:rStyle w:val="Hyperlink"/>
+            <w:sz w:val="20"/>
+            <w:szCs w:val="20"/>
+          </w:rPr>
+          <w:t>https://www.linkedin.com/in/sara-hu-12394311b/</w:t>
+        </w:r>
+      </w:hyperlink>
+    </w:p>
+    <w:p>
+      <w:pPr>
+        <w:jc w:val="right"/>
+        <w:rPr>
+          <w:rStyle w:val="Hyperlink"/>
+          <w:sz w:val="20"/>
+          <w:szCs w:val="20"/>
+        </w:rPr>
+      </w:pPr>
+      <w:r>
+        <w:rPr>
+          <w:sz w:val="20"/>
+          <w:szCs w:val="20"/>
+        </w:rPr>
+        <w:t xml:space="preserve">GitHub:  </w:t>
+      </w:r>
+      <w:hyperlink r:id="rId9" w:history="1">
+        <w:r>
+          <w:rPr>
+            <w:rStyle w:val="Hyperlink"/>
+            <w:sz w:val="20"/>
+            <w:szCs w:val="20"/>
+          </w:rPr>
+          <w:t>https://github.com/shhu21</w:t>
+        </w:r>
+      </w:hyperlink>
+      <w:r>
+        <w:rPr>
+          <w:rStyle w:val="Hyperlink"/>
+          <w:sz w:val="20"/>
+          <w:szCs w:val="20"/>
+        </w:rPr>
+        <w:t xml:space="preserve"> </w:t>
+      </w:r>
+      <w:r>
+        <w:rPr>
+          <w:rStyle w:val="Hyperlink"/>
+          <w:color w:val="auto"/>
+          <w:sz w:val="20"/>
+          <w:szCs w:val="20"/>
+          <w:u w:val="none"/>
+        </w:rPr>
+        <w:t xml:space="preserve">| </w:t>
+      </w:r>
+      <w:hyperlink r:id="rId10" w:history="1">
+        <w:r>
+          <w:rPr>
+            <w:rStyle w:val="Hyperlink"/>
+            <w:sz w:val="20"/>
+            <w:szCs w:val="20"/>
+          </w:rPr>
+          <w:t>https://github.com/shu012</w:t>
+        </w:r>
+      </w:hyperlink>
+    </w:p>
+    <w:p>
+      <w:pPr>
+        <w:jc w:val="right"/>
+        <w:rPr>
+          <w:sz w:val="20"/>
+          <w:szCs w:val="20"/>
+        </w:rPr>
+      </w:pPr>
+      <w:r>
+        <w:rPr>
+          <w:sz w:val="20"/>
+          <w:szCs w:val="20"/>
+        </w:rPr>
+        <w:t xml:space="preserve">Portfolio: </w:t>
+      </w:r>
+      <w:hyperlink r:id="rId11" w:history="1">
+        <w:r>
+          <w:rPr>
+            <w:rStyle w:val="Hyperlink"/>
+            <w:sz w:val="20"/>
+            <w:szCs w:val="20"/>
+          </w:rPr>
+          <w:t>https://shhu21.github.io/professional-portfolio/</w:t>
+        </w:r>
+      </w:hyperlink>
+      <w:r>
+        <w:rPr>
+          <w:sz w:val="20"/>
+          <w:szCs w:val="20"/>
+        </w:rPr>
+        <w:t xml:space="preserve"> </w:t>
+      </w:r>
+    </w:p>
+    <w:p>
+      <w:pPr>
         <w:pBdr>
           <w:bottom w:val="single" w:sz="4" w:space="1" w:color="auto"/>
         </w:pBdr>
@@ -15,13 +335,27 @@
           <w:szCs w:val="30"/>
         </w:rPr>
       </w:pPr>
-      <w:r>
+    </w:p>
+    <w:p>
+      <w:pPr>
+        <w:pBdr>
+          <w:bottom w:val="single" w:sz="4" w:space="1" w:color="auto"/>
+        </w:pBdr>
+        <w:jc w:val="both"/>
         <w:rPr>
           <w:rFonts w:ascii="Garamond" w:hAnsi="Garamond"/>
           <w:b/>
           <w:sz w:val="30"/>
           <w:szCs w:val="30"/>
         </w:rPr>
+      </w:pPr>
+      <w:r>
+        <w:rPr>
+          <w:rFonts w:ascii="Garamond" w:hAnsi="Garamond"/>
+          <w:b/>
+          <w:sz w:val="30"/>
+          <w:szCs w:val="30"/>
+        </w:rPr>
         <w:t xml:space="preserve">Education </w:t>
       </w:r>
     </w:p>
@@ -30,16 +364,14 @@
         <w:jc w:val="both"/>
         <w:rPr>
           <w:rFonts w:ascii="Garamond" w:hAnsi="Garamond"/>
-          <w:i/>
-          <w:sz w:val="24"/>
-          <w:szCs w:val="24"/>
-        </w:rPr>
-      </w:pPr>
-      <w:r>
-        <w:rPr>
-          <w:rFonts w:ascii="Garamond" w:hAnsi="Garamond"/>
-          <w:b/>
-          <w:sz w:val="24"/>
+          <w:b/>
+          <w:szCs w:val="26"/>
+        </w:rPr>
+      </w:pPr>
+      <w:r>
+        <w:rPr>
+          <w:rFonts w:ascii="Garamond" w:hAnsi="Garamond"/>
+          <w:b/>
           <w:szCs w:val="26"/>
         </w:rPr>
         <w:t xml:space="preserve">University of California, </w:t>
@@ -48,7 +380,142 @@
         <w:rPr>
           <w:rFonts w:ascii="Garamond" w:hAnsi="Garamond"/>
           <w:b/>
-          <w:sz w:val="24"/>
+          <w:szCs w:val="26"/>
+        </w:rPr>
+        <w:t>Berkeley</w:t>
+      </w:r>
+      <w:r>
+        <w:rPr>
+          <w:rFonts w:ascii="Garamond" w:hAnsi="Garamond"/>
+          <w:b/>
+          <w:szCs w:val="26"/>
+        </w:rPr>
+        <w:tab/>
+      </w:r>
+    </w:p>
+    <w:p>
+      <w:pPr>
+        <w:jc w:val="both"/>
+        <w:rPr>
+          <w:rFonts w:ascii="Garamond" w:hAnsi="Garamond"/>
+        </w:rPr>
+      </w:pPr>
+      <w:r>
+        <w:rPr>
+          <w:rFonts w:ascii="Garamond" w:hAnsi="Garamond"/>
+        </w:rPr>
+        <w:t>Certificate</w:t>
+      </w:r>
+      <w:r>
+        <w:rPr>
+          <w:rFonts w:ascii="Garamond" w:hAnsi="Garamond"/>
+          <w:szCs w:val="26"/>
+        </w:rPr>
+        <w:tab/>
+      </w:r>
+    </w:p>
+    <w:p>
+      <w:pPr>
+        <w:pStyle w:val="ListParagraph"/>
+        <w:ind w:left="0"/>
+        <w:jc w:val="both"/>
+        <w:rPr>
+          <w:rFonts w:ascii="Garamond" w:hAnsi="Garamond"/>
+          <w:i/>
+        </w:rPr>
+      </w:pPr>
+      <w:r>
+        <w:rPr>
+          <w:rFonts w:ascii="Garamond" w:hAnsi="Garamond"/>
+          <w:i/>
+        </w:rPr>
+        <w:t>Full Stack Web Development</w:t>
+      </w:r>
+      <w:r>
+        <w:rPr>
+          <w:rFonts w:ascii="Garamond" w:hAnsi="Garamond"/>
+          <w:i/>
+        </w:rPr>
+        <w:tab/>
+      </w:r>
+      <w:r>
+        <w:rPr>
+          <w:rFonts w:ascii="Garamond" w:hAnsi="Garamond"/>
+          <w:i/>
+        </w:rPr>
+        <w:tab/>
+      </w:r>
+      <w:r>
+        <w:rPr>
+          <w:rFonts w:ascii="Garamond" w:hAnsi="Garamond"/>
+        </w:rPr>
+        <w:t xml:space="preserve">     </w:t>
+      </w:r>
+      <w:r>
+        <w:rPr>
+          <w:rFonts w:ascii="Garamond" w:hAnsi="Garamond"/>
+        </w:rPr>
+        <w:t xml:space="preserve"> </w:t>
+      </w:r>
+      <w:r>
+        <w:rPr>
+          <w:rFonts w:ascii="Garamond" w:hAnsi="Garamond"/>
+        </w:rPr>
+        <w:t xml:space="preserve">                                                            </w:t>
+      </w:r>
+      <w:r>
+        <w:rPr>
+          <w:rFonts w:ascii="Garamond" w:hAnsi="Garamond"/>
+          <w:i/>
+        </w:rPr>
+        <w:t xml:space="preserve">          Graduated</w:t>
+      </w:r>
+      <w:r>
+        <w:rPr>
+          <w:rFonts w:ascii="Garamond" w:hAnsi="Garamond"/>
+          <w:i/>
+        </w:rPr>
+        <w:t xml:space="preserve">: </w:t>
+      </w:r>
+      <w:r>
+        <w:rPr>
+          <w:rFonts w:ascii="Garamond" w:hAnsi="Garamond"/>
+          <w:i/>
+        </w:rPr>
+        <w:t>October 2020</w:t>
+      </w:r>
+    </w:p>
+    <w:p>
+      <w:pPr>
+        <w:pStyle w:val="ListParagraph"/>
+        <w:ind w:left="0"/>
+        <w:jc w:val="both"/>
+        <w:rPr>
+          <w:rFonts w:ascii="Garamond" w:hAnsi="Garamond"/>
+          <w:i/>
+        </w:rPr>
+      </w:pPr>
+    </w:p>
+    <w:p>
+      <w:pPr>
+        <w:jc w:val="both"/>
+        <w:rPr>
+          <w:rFonts w:ascii="Garamond" w:hAnsi="Garamond"/>
+          <w:i/>
+        </w:rPr>
+      </w:pPr>
+      <w:r>
+        <w:rPr>
+          <w:rFonts w:ascii="Garamond" w:hAnsi="Garamond"/>
+          <w:b/>
+          <w:szCs w:val="26"/>
+        </w:rPr>
+        <w:t xml:space="preserve">University of California, </w:t>
+      </w:r>
+      <w:r>
+        <w:rPr>
+          <w:rFonts w:ascii="Garamond" w:hAnsi="Garamond"/>
+          <w:b/>
           <w:szCs w:val="26"/>
         </w:rPr>
         <w:t xml:space="preserve">Riverside </w:t>
@@ -57,7 +524,6 @@
         <w:rPr>
           <w:rFonts w:ascii="Garamond" w:hAnsi="Garamond"/>
           <w:b/>
-          <w:sz w:val="24"/>
           <w:szCs w:val="26"/>
         </w:rPr>
         <w:t xml:space="preserve">                                                            </w:t>
@@ -66,7 +532,6 @@
         <w:rPr>
           <w:rFonts w:ascii="Garamond" w:hAnsi="Garamond"/>
           <w:b/>
-          <w:sz w:val="24"/>
           <w:szCs w:val="26"/>
         </w:rPr>
         <w:t xml:space="preserve">      </w:t>
@@ -75,7 +540,6 @@
         <w:rPr>
           <w:rFonts w:ascii="Garamond" w:hAnsi="Garamond"/>
           <w:b/>
-          <w:sz w:val="24"/>
           <w:szCs w:val="26"/>
         </w:rPr>
         <w:t xml:space="preserve">  </w:t>
@@ -84,7 +548,6 @@
         <w:rPr>
           <w:rFonts w:ascii="Garamond" w:hAnsi="Garamond"/>
           <w:b/>
-          <w:sz w:val="24"/>
           <w:szCs w:val="26"/>
         </w:rPr>
         <w:tab/>
@@ -92,7 +555,6 @@
       <w:r>
         <w:rPr>
           <w:rFonts w:ascii="Garamond" w:hAnsi="Garamond"/>
-          <w:sz w:val="24"/>
           <w:szCs w:val="26"/>
         </w:rPr>
         <w:tab/>
@@ -111,34 +573,29 @@
         <w:jc w:val="both"/>
         <w:rPr>
           <w:rFonts w:ascii="Garamond" w:hAnsi="Garamond"/>
-          <w:szCs w:val="24"/>
-        </w:rPr>
-      </w:pPr>
-      <w:r>
-        <w:rPr>
-          <w:rFonts w:ascii="Garamond" w:hAnsi="Garamond"/>
-          <w:szCs w:val="24"/>
+        </w:rPr>
+      </w:pPr>
+      <w:r>
+        <w:rPr>
+          <w:rFonts w:ascii="Garamond" w:hAnsi="Garamond"/>
         </w:rPr>
         <w:t xml:space="preserve">Bourns </w:t>
       </w:r>
       <w:r>
         <w:rPr>
           <w:rFonts w:ascii="Garamond" w:hAnsi="Garamond"/>
-          <w:szCs w:val="24"/>
         </w:rPr>
         <w:t xml:space="preserve">College of </w:t>
       </w:r>
       <w:r>
         <w:rPr>
           <w:rFonts w:ascii="Garamond" w:hAnsi="Garamond"/>
-          <w:szCs w:val="24"/>
         </w:rPr>
         <w:t>Engineering |</w:t>
       </w:r>
       <w:r>
         <w:rPr>
           <w:rFonts w:ascii="Garamond" w:hAnsi="Garamond"/>
-          <w:szCs w:val="24"/>
         </w:rPr>
         <w:t xml:space="preserve"> Bachelor of Science</w:t>
       </w:r>
@@ -151,14 +608,12 @@
         <w:rPr>
           <w:rFonts w:ascii="Garamond" w:hAnsi="Garamond"/>
           <w:i/>
-          <w:szCs w:val="24"/>
-        </w:rPr>
-      </w:pPr>
-      <w:r>
-        <w:rPr>
-          <w:rFonts w:ascii="Garamond" w:hAnsi="Garamond"/>
-          <w:i/>
-          <w:szCs w:val="24"/>
+        </w:rPr>
+      </w:pPr>
+      <w:r>
+        <w:rPr>
+          <w:rFonts w:ascii="Garamond" w:hAnsi="Garamond"/>
+          <w:i/>
         </w:rPr>
         <w:t xml:space="preserve">Computer Science </w:t>
       </w:r>
@@ -166,7 +621,6 @@
         <w:rPr>
           <w:rFonts w:ascii="Garamond" w:hAnsi="Garamond"/>
           <w:i/>
-          <w:szCs w:val="24"/>
         </w:rPr>
         <w:t>with</w:t>
       </w:r>
@@ -174,7 +628,6 @@
         <w:rPr>
           <w:rFonts w:ascii="Garamond" w:hAnsi="Garamond"/>
           <w:i/>
-          <w:szCs w:val="24"/>
         </w:rPr>
         <w:t xml:space="preserve"> Business Applications</w:t>
       </w:r>
@@ -182,32 +635,24 @@
         <w:rPr>
           <w:rFonts w:ascii="Garamond" w:hAnsi="Garamond"/>
           <w:i/>
-          <w:sz w:val="24"/>
-          <w:szCs w:val="24"/>
         </w:rPr>
         <w:tab/>
       </w:r>
       <w:r>
         <w:rPr>
           <w:rFonts w:ascii="Garamond" w:hAnsi="Garamond"/>
-          <w:sz w:val="24"/>
-          <w:szCs w:val="24"/>
         </w:rPr>
         <w:t xml:space="preserve">     </w:t>
       </w:r>
       <w:r>
         <w:rPr>
           <w:rFonts w:ascii="Garamond" w:hAnsi="Garamond"/>
-          <w:sz w:val="24"/>
-          <w:szCs w:val="24"/>
         </w:rPr>
         <w:t xml:space="preserve"> </w:t>
       </w:r>
       <w:r>
         <w:rPr>
           <w:rFonts w:ascii="Garamond" w:hAnsi="Garamond"/>
-          <w:sz w:val="24"/>
-          <w:szCs w:val="24"/>
         </w:rPr>
         <w:t xml:space="preserve">                                                            </w:t>
       </w:r>
@@ -223,15 +668,7 @@
           <w:rFonts w:ascii="Garamond" w:hAnsi="Garamond"/>
           <w:i/>
         </w:rPr>
-        <w:t xml:space="preserve">: </w:t>
-      </w:r>
-      <w:r>
-        <w:rPr>
-          <w:rFonts w:ascii="Garamond" w:hAnsi="Garamond"/>
-          <w:i/>
-          <w:szCs w:val="24"/>
-        </w:rPr>
-        <w:t>June 2018</w:t>
+        <w:t>: June 2018</w:t>
       </w:r>
     </w:p>
     <w:p>
@@ -284,15 +721,13 @@
         <w:rPr>
           <w:rFonts w:ascii="Garamond" w:hAnsi="Garamond"/>
           <w:b/>
-          <w:sz w:val="24"/>
-          <w:szCs w:val="26"/>
-        </w:rPr>
-      </w:pPr>
-      <w:r>
-        <w:rPr>
-          <w:rFonts w:ascii="Garamond" w:hAnsi="Garamond"/>
-          <w:b/>
-          <w:sz w:val="24"/>
+          <w:szCs w:val="26"/>
+        </w:rPr>
+      </w:pPr>
+      <w:r>
+        <w:rPr>
+          <w:rFonts w:ascii="Garamond" w:hAnsi="Garamond"/>
+          <w:b/>
           <w:szCs w:val="26"/>
         </w:rPr>
         <w:t>Languages</w:t>
@@ -301,7 +736,6 @@
         <w:rPr>
           <w:rFonts w:ascii="Garamond" w:hAnsi="Garamond"/>
           <w:b/>
-          <w:sz w:val="24"/>
           <w:szCs w:val="26"/>
         </w:rPr>
         <w:tab/>
@@ -375,6 +809,18 @@
         </w:rPr>
         <w:t xml:space="preserve"> | MySQL</w:t>
       </w:r>
+      <w:r>
+        <w:rPr>
+          <w:rFonts w:ascii="Garamond" w:hAnsi="Garamond"/>
+        </w:rPr>
+        <w:t xml:space="preserve"> | React.js</w:t>
+      </w:r>
+      <w:r>
+        <w:rPr>
+          <w:rFonts w:ascii="Garamond" w:hAnsi="Garamond"/>
+        </w:rPr>
+        <w:t xml:space="preserve"> | Node.js</w:t>
+      </w:r>
     </w:p>
     <w:p>
       <w:pPr>
@@ -393,16 +839,12 @@
         <w:rPr>
           <w:rFonts w:ascii="Garamond" w:hAnsi="Garamond"/>
           <w:b/>
-          <w:sz w:val="24"/>
-          <w:szCs w:val="24"/>
-        </w:rPr>
-      </w:pPr>
-      <w:r>
-        <w:rPr>
-          <w:rFonts w:ascii="Garamond" w:hAnsi="Garamond"/>
-          <w:b/>
-          <w:sz w:val="24"/>
-          <w:szCs w:val="24"/>
+        </w:rPr>
+      </w:pPr>
+      <w:r>
+        <w:rPr>
+          <w:rFonts w:ascii="Garamond" w:hAnsi="Garamond"/>
+          <w:b/>
         </w:rPr>
         <w:t>Additional Structures</w:t>
       </w:r>
@@ -412,32 +854,31 @@
         <w:jc w:val="both"/>
         <w:rPr>
           <w:rFonts w:ascii="Garamond" w:hAnsi="Garamond"/>
-          <w:i/>
-        </w:rPr>
-      </w:pPr>
-      <w:r>
-        <w:rPr>
-          <w:rFonts w:ascii="Garamond" w:hAnsi="Garamond"/>
-        </w:rPr>
-        <w:t xml:space="preserve">React | </w:t>
-      </w:r>
-      <w:r>
-        <w:rPr>
-          <w:rFonts w:ascii="Garamond" w:hAnsi="Garamond"/>
-        </w:rPr>
-        <w:t xml:space="preserve">Node.js| </w:t>
-      </w:r>
-      <w:r>
-        <w:rPr>
-          <w:rFonts w:ascii="Garamond" w:hAnsi="Garamond"/>
-        </w:rPr>
-        <w:t xml:space="preserve">Jade | plot.ly | Clojure | </w:t>
-      </w:r>
-      <w:r>
-        <w:rPr>
-          <w:rFonts w:ascii="Garamond" w:hAnsi="Garamond"/>
-        </w:rPr>
-        <w:t>IOS/Android Mobile App</w:t>
+        </w:rPr>
+      </w:pPr>
+      <w:r>
+        <w:rPr>
+          <w:rFonts w:ascii="Garamond" w:hAnsi="Garamond"/>
+        </w:rPr>
+        <w:t>IOS</w:t>
+      </w:r>
+      <w:r>
+        <w:rPr>
+          <w:rFonts w:ascii="Garamond" w:hAnsi="Garamond"/>
+        </w:rPr>
+        <w:t xml:space="preserve"> Mobile Application Development | </w:t>
+      </w:r>
+      <w:r>
+        <w:rPr>
+          <w:rFonts w:ascii="Garamond" w:hAnsi="Garamond"/>
+        </w:rPr>
+        <w:t>Android Mobile App</w:t>
+      </w:r>
+      <w:r>
+        <w:rPr>
+          <w:rFonts w:ascii="Garamond" w:hAnsi="Garamond"/>
+        </w:rPr>
+        <w:t>lication</w:t>
       </w:r>
       <w:r>
         <w:rPr>
@@ -445,932 +886,30 @@
         </w:rPr>
         <w:t xml:space="preserve"> Development</w:t>
       </w:r>
-    </w:p>
-    <w:p>
-      <w:pPr>
-        <w:jc w:val="both"/>
-        <w:rPr>
-          <w:rFonts w:ascii="Garamond" w:hAnsi="Garamond"/>
-          <w:sz w:val="16"/>
-          <w:szCs w:val="16"/>
-        </w:rPr>
-      </w:pPr>
-    </w:p>
-    <w:p>
-      <w:pPr>
-        <w:pBdr>
-          <w:bottom w:val="single" w:sz="4" w:space="1" w:color="auto"/>
-        </w:pBdr>
-        <w:jc w:val="both"/>
-        <w:rPr>
-          <w:rFonts w:ascii="Garamond" w:hAnsi="Garamond"/>
-          <w:b/>
-          <w:sz w:val="30"/>
-          <w:szCs w:val="30"/>
-        </w:rPr>
-      </w:pPr>
-      <w:r>
-        <w:rPr>
-          <w:rFonts w:ascii="Garamond" w:hAnsi="Garamond"/>
-          <w:b/>
-          <w:sz w:val="30"/>
-          <w:szCs w:val="30"/>
-        </w:rPr>
-        <w:t>Experience</w:t>
-      </w:r>
-    </w:p>
-    <w:p>
-      <w:pPr>
-        <w:jc w:val="both"/>
-        <w:rPr>
-          <w:rFonts w:ascii="Garamond" w:hAnsi="Garamond"/>
-          <w:i/>
-          <w:sz w:val="24"/>
-          <w:szCs w:val="26"/>
-        </w:rPr>
-      </w:pPr>
-      <w:proofErr w:type="spellStart"/>
-      <w:r>
-        <w:rPr>
-          <w:rFonts w:ascii="Garamond" w:hAnsi="Garamond"/>
-          <w:b/>
-          <w:sz w:val="24"/>
-          <w:szCs w:val="24"/>
-        </w:rPr>
-        <w:t>CampusMate</w:t>
-      </w:r>
-      <w:proofErr w:type="spellEnd"/>
-      <w:r>
-        <w:rPr>
-          <w:rFonts w:ascii="Garamond" w:hAnsi="Garamond"/>
-          <w:b/>
-          <w:sz w:val="24"/>
-          <w:szCs w:val="24"/>
-        </w:rPr>
-        <w:t xml:space="preserve"> </w:t>
-      </w:r>
-      <w:r>
-        <w:rPr>
-          <w:rFonts w:ascii="Garamond" w:hAnsi="Garamond"/>
-          <w:b/>
-          <w:szCs w:val="24"/>
-        </w:rPr>
-        <w:t>|</w:t>
-      </w:r>
-      <w:r>
-        <w:rPr>
-          <w:rFonts w:ascii="Garamond" w:hAnsi="Garamond"/>
-          <w:b/>
-          <w:sz w:val="24"/>
-          <w:szCs w:val="26"/>
-        </w:rPr>
-        <w:t xml:space="preserve"> </w:t>
-      </w:r>
-      <w:r>
-        <w:rPr>
-          <w:rFonts w:ascii="Garamond" w:hAnsi="Garamond"/>
-          <w:i/>
-          <w:szCs w:val="26"/>
-        </w:rPr>
-        <w:t>Riverside</w:t>
-      </w:r>
-      <w:r>
-        <w:rPr>
-          <w:rFonts w:ascii="Garamond" w:hAnsi="Garamond"/>
-          <w:i/>
-          <w:szCs w:val="26"/>
-        </w:rPr>
-        <w:t xml:space="preserve">, California       </w:t>
-      </w:r>
-      <w:r>
-        <w:rPr>
-          <w:rFonts w:ascii="Garamond" w:hAnsi="Garamond"/>
-          <w:i/>
-          <w:szCs w:val="26"/>
-        </w:rPr>
-        <w:t xml:space="preserve">  </w:t>
-      </w:r>
-      <w:r>
-        <w:rPr>
-          <w:rFonts w:ascii="Garamond" w:hAnsi="Garamond"/>
-          <w:i/>
-          <w:szCs w:val="26"/>
-        </w:rPr>
-        <w:t xml:space="preserve">                                   </w:t>
-      </w:r>
-      <w:r>
-        <w:rPr>
-          <w:rFonts w:ascii="Garamond" w:hAnsi="Garamond"/>
-          <w:i/>
-          <w:szCs w:val="26"/>
-        </w:rPr>
-        <w:t xml:space="preserve">                                     </w:t>
-      </w:r>
-      <w:r>
-        <w:rPr>
-          <w:rFonts w:ascii="Garamond" w:hAnsi="Garamond"/>
-          <w:i/>
-          <w:szCs w:val="26"/>
-        </w:rPr>
-        <w:t xml:space="preserve">    </w:t>
-      </w:r>
-      <w:r>
-        <w:rPr>
-          <w:rFonts w:ascii="Garamond" w:hAnsi="Garamond"/>
-          <w:i/>
-          <w:szCs w:val="26"/>
-        </w:rPr>
-        <w:tab/>
-        <w:t xml:space="preserve">          </w:t>
-      </w:r>
-      <w:r>
-        <w:rPr>
-          <w:rFonts w:ascii="Garamond" w:hAnsi="Garamond"/>
-          <w:i/>
-          <w:szCs w:val="26"/>
-        </w:rPr>
-        <w:t xml:space="preserve"> </w:t>
-      </w:r>
-      <w:r>
-        <w:rPr>
-          <w:rFonts w:ascii="Garamond" w:hAnsi="Garamond"/>
-          <w:i/>
-          <w:szCs w:val="26"/>
-        </w:rPr>
-        <w:t xml:space="preserve"> </w:t>
-      </w:r>
-      <w:r>
-        <w:rPr>
-          <w:rFonts w:ascii="Garamond" w:hAnsi="Garamond"/>
-          <w:i/>
-          <w:szCs w:val="26"/>
-        </w:rPr>
-        <w:t>June</w:t>
-      </w:r>
-      <w:r>
-        <w:rPr>
-          <w:rFonts w:ascii="Garamond" w:hAnsi="Garamond"/>
-          <w:i/>
-          <w:szCs w:val="26"/>
-        </w:rPr>
-        <w:t xml:space="preserve"> </w:t>
-      </w:r>
-      <w:r>
-        <w:rPr>
-          <w:rFonts w:ascii="Garamond" w:hAnsi="Garamond"/>
-          <w:i/>
-          <w:szCs w:val="24"/>
-        </w:rPr>
-        <w:t>‘</w:t>
-      </w:r>
-      <w:r>
-        <w:rPr>
-          <w:rFonts w:ascii="Garamond" w:hAnsi="Garamond"/>
-          <w:i/>
-          <w:szCs w:val="26"/>
-        </w:rPr>
-        <w:t>1</w:t>
-      </w:r>
-      <w:r>
-        <w:rPr>
-          <w:rFonts w:ascii="Garamond" w:hAnsi="Garamond"/>
-          <w:i/>
-          <w:szCs w:val="26"/>
-        </w:rPr>
-        <w:t>7</w:t>
-      </w:r>
-      <w:r>
-        <w:rPr>
-          <w:rFonts w:ascii="Garamond" w:hAnsi="Garamond"/>
-          <w:i/>
-          <w:szCs w:val="26"/>
-        </w:rPr>
-        <w:t xml:space="preserve"> – </w:t>
-      </w:r>
-      <w:r>
-        <w:rPr>
-          <w:rFonts w:ascii="Garamond" w:hAnsi="Garamond"/>
-          <w:i/>
-          <w:szCs w:val="26"/>
-        </w:rPr>
-        <w:t>June ‘18</w:t>
-      </w:r>
-    </w:p>
-    <w:p>
-      <w:pPr>
-        <w:jc w:val="both"/>
-        <w:rPr>
-          <w:rFonts w:ascii="Garamond" w:hAnsi="Garamond"/>
-          <w:b/>
-          <w:i/>
-          <w:szCs w:val="26"/>
-        </w:rPr>
-      </w:pPr>
-      <w:r>
-        <w:rPr>
-          <w:rFonts w:ascii="Garamond" w:hAnsi="Garamond"/>
-          <w:b/>
-          <w:i/>
-          <w:szCs w:val="26"/>
-        </w:rPr>
-        <w:t>Co-Founder</w:t>
-      </w:r>
-    </w:p>
-    <w:p>
-      <w:pPr>
-        <w:jc w:val="both"/>
-        <w:rPr>
-          <w:rFonts w:ascii="Garamond" w:hAnsi="Garamond"/>
-          <w:szCs w:val="26"/>
-        </w:rPr>
-      </w:pPr>
-      <w:r>
-        <w:rPr>
-          <w:rFonts w:ascii="Garamond" w:hAnsi="Garamond"/>
-          <w:szCs w:val="26"/>
-        </w:rPr>
-        <w:t>Created Android and IOS mobile applications</w:t>
-      </w:r>
-    </w:p>
-    <w:p>
-      <w:pPr>
-        <w:pStyle w:val="ListParagraph"/>
-        <w:numPr>
-          <w:ilvl w:val="0"/>
-          <w:numId w:val="21"/>
-        </w:numPr>
-        <w:jc w:val="both"/>
-        <w:rPr>
-          <w:rFonts w:ascii="Garamond" w:hAnsi="Garamond"/>
-          <w:sz w:val="24"/>
-          <w:szCs w:val="26"/>
-        </w:rPr>
-      </w:pPr>
-      <w:r>
-        <w:rPr>
-          <w:rFonts w:ascii="Garamond" w:hAnsi="Garamond"/>
-          <w:szCs w:val="24"/>
-        </w:rPr>
-        <w:t>Compiled various valuable web views for facilitated access</w:t>
-      </w:r>
-    </w:p>
-    <w:p>
-      <w:pPr>
-        <w:pStyle w:val="ListParagraph"/>
-        <w:numPr>
-          <w:ilvl w:val="0"/>
-          <w:numId w:val="21"/>
-        </w:numPr>
-        <w:jc w:val="both"/>
-        <w:rPr>
-          <w:rFonts w:ascii="Garamond" w:hAnsi="Garamond"/>
-          <w:sz w:val="24"/>
-          <w:szCs w:val="26"/>
-        </w:rPr>
-      </w:pPr>
-      <w:r>
-        <w:rPr>
-          <w:rFonts w:ascii="Garamond" w:hAnsi="Garamond"/>
-          <w:szCs w:val="24"/>
-        </w:rPr>
-        <w:t>Implemented user interface scaling across multiple devices and screen sizes</w:t>
-      </w:r>
-    </w:p>
-    <w:p>
-      <w:pPr>
-        <w:pStyle w:val="ListParagraph"/>
-        <w:numPr>
-          <w:ilvl w:val="0"/>
-          <w:numId w:val="21"/>
-        </w:numPr>
-        <w:jc w:val="both"/>
-        <w:rPr>
-          <w:rFonts w:ascii="Garamond" w:hAnsi="Garamond"/>
-          <w:sz w:val="24"/>
-          <w:szCs w:val="26"/>
-        </w:rPr>
-      </w:pPr>
-      <w:r>
-        <w:rPr>
-          <w:rFonts w:ascii="Garamond" w:hAnsi="Garamond"/>
-          <w:szCs w:val="24"/>
-        </w:rPr>
-        <w:t>Utilized a Google Maps API to allow students to quickly view the school campus and find their destination</w:t>
-      </w:r>
-    </w:p>
-    <w:p>
-      <w:pPr>
-        <w:pStyle w:val="ListParagraph"/>
-        <w:numPr>
-          <w:ilvl w:val="0"/>
-          <w:numId w:val="21"/>
-        </w:numPr>
-        <w:jc w:val="both"/>
-        <w:rPr>
-          <w:rFonts w:ascii="Garamond" w:hAnsi="Garamond"/>
-          <w:sz w:val="24"/>
-          <w:szCs w:val="26"/>
-        </w:rPr>
-      </w:pPr>
-      <w:r>
-        <w:rPr>
-          <w:rFonts w:ascii="Garamond" w:hAnsi="Garamond"/>
-        </w:rPr>
-        <w:t>Created records of key building hours including service buildings and dining in concise dropdown lists</w:t>
-      </w:r>
-    </w:p>
-    <w:p>
-      <w:pPr>
-        <w:pStyle w:val="ListParagraph"/>
-        <w:numPr>
-          <w:ilvl w:val="0"/>
-          <w:numId w:val="21"/>
-        </w:numPr>
-        <w:jc w:val="both"/>
-        <w:rPr>
-          <w:rFonts w:ascii="Garamond" w:hAnsi="Garamond"/>
-          <w:sz w:val="24"/>
-          <w:szCs w:val="26"/>
-        </w:rPr>
-      </w:pPr>
-      <w:r>
-        <w:rPr>
-          <w:rFonts w:ascii="Garamond" w:hAnsi="Garamond"/>
-        </w:rPr>
-        <w:t xml:space="preserve">Generated an auto-dial campus police and campus escort services at the touch of a button </w:t>
-      </w:r>
-    </w:p>
-    <w:p>
-      <w:pPr>
-        <w:pStyle w:val="ListParagraph"/>
-        <w:numPr>
-          <w:ilvl w:val="0"/>
-          <w:numId w:val="21"/>
-        </w:numPr>
-        <w:jc w:val="both"/>
-        <w:rPr>
-          <w:rFonts w:ascii="Garamond" w:hAnsi="Garamond"/>
-          <w:sz w:val="24"/>
-          <w:szCs w:val="26"/>
-        </w:rPr>
-      </w:pPr>
-      <w:r>
-        <w:rPr>
-          <w:rFonts w:ascii="Garamond" w:hAnsi="Garamond"/>
-        </w:rPr>
-        <w:t>Simplified coordination between users by allowing users to send class schedules to each other</w:t>
-      </w:r>
-    </w:p>
-    <w:p>
-      <w:pPr>
-        <w:pStyle w:val="ListParagraph"/>
-        <w:numPr>
-          <w:ilvl w:val="0"/>
-          <w:numId w:val="21"/>
-        </w:numPr>
-        <w:jc w:val="both"/>
-        <w:rPr>
-          <w:rFonts w:ascii="Garamond" w:hAnsi="Garamond"/>
-          <w:sz w:val="24"/>
-          <w:szCs w:val="26"/>
-        </w:rPr>
-      </w:pPr>
-      <w:r>
-        <w:rPr>
-          <w:rFonts w:ascii="Garamond" w:hAnsi="Garamond"/>
-        </w:rPr>
-        <w:t>Auto-populated and authenticated a user into his/her school portal to avoid repetitive manual authentications</w:t>
-      </w:r>
-    </w:p>
-    <w:p>
-      <w:pPr>
-        <w:pStyle w:val="ListParagraph"/>
-        <w:ind w:left="0"/>
-        <w:jc w:val="both"/>
-        <w:rPr>
-          <w:rFonts w:ascii="Garamond" w:hAnsi="Garamond"/>
-          <w:sz w:val="8"/>
-          <w:szCs w:val="8"/>
-        </w:rPr>
-      </w:pPr>
-    </w:p>
-    <w:p>
-      <w:pPr>
-        <w:jc w:val="both"/>
-        <w:rPr>
-          <w:rFonts w:ascii="Garamond" w:hAnsi="Garamond"/>
-          <w:i/>
-          <w:sz w:val="24"/>
-          <w:szCs w:val="26"/>
-        </w:rPr>
-      </w:pPr>
-      <w:r>
-        <w:rPr>
-          <w:rFonts w:ascii="Garamond" w:hAnsi="Garamond"/>
-          <w:b/>
-          <w:sz w:val="24"/>
-          <w:szCs w:val="24"/>
-        </w:rPr>
-        <w:t>REDSHIFT Digital</w:t>
-      </w:r>
-      <w:r>
-        <w:rPr>
-          <w:rFonts w:ascii="Garamond" w:hAnsi="Garamond"/>
-          <w:b/>
-          <w:sz w:val="24"/>
-          <w:szCs w:val="24"/>
-        </w:rPr>
-        <w:t xml:space="preserve"> </w:t>
-      </w:r>
-      <w:r>
-        <w:rPr>
-          <w:rFonts w:ascii="Garamond" w:hAnsi="Garamond"/>
-          <w:b/>
-          <w:szCs w:val="24"/>
-        </w:rPr>
-        <w:t>|</w:t>
-      </w:r>
-      <w:r>
-        <w:rPr>
-          <w:rFonts w:ascii="Garamond" w:hAnsi="Garamond"/>
-          <w:b/>
-          <w:sz w:val="24"/>
-          <w:szCs w:val="26"/>
-        </w:rPr>
-        <w:t xml:space="preserve"> </w:t>
-      </w:r>
-      <w:r>
-        <w:rPr>
-          <w:rFonts w:ascii="Garamond" w:hAnsi="Garamond"/>
-          <w:i/>
-          <w:szCs w:val="26"/>
-        </w:rPr>
-        <w:t>San Francisco</w:t>
-      </w:r>
-      <w:r>
-        <w:rPr>
-          <w:rFonts w:ascii="Garamond" w:hAnsi="Garamond"/>
-          <w:i/>
-          <w:szCs w:val="26"/>
-        </w:rPr>
-        <w:t xml:space="preserve">, California       </w:t>
-      </w:r>
-      <w:r>
-        <w:rPr>
-          <w:rFonts w:ascii="Garamond" w:hAnsi="Garamond"/>
-          <w:i/>
-          <w:szCs w:val="26"/>
-        </w:rPr>
-        <w:t xml:space="preserve">  </w:t>
-      </w:r>
-      <w:r>
-        <w:rPr>
-          <w:rFonts w:ascii="Garamond" w:hAnsi="Garamond"/>
-          <w:i/>
-          <w:szCs w:val="26"/>
-        </w:rPr>
-        <w:t xml:space="preserve">                                   </w:t>
-      </w:r>
-      <w:r>
-        <w:rPr>
-          <w:rFonts w:ascii="Garamond" w:hAnsi="Garamond"/>
-          <w:i/>
-          <w:szCs w:val="26"/>
-        </w:rPr>
-        <w:t xml:space="preserve">             </w:t>
-      </w:r>
-      <w:r>
-        <w:rPr>
-          <w:rFonts w:ascii="Garamond" w:hAnsi="Garamond"/>
-          <w:i/>
-          <w:szCs w:val="26"/>
-        </w:rPr>
-        <w:t xml:space="preserve">    </w:t>
-      </w:r>
-      <w:r>
-        <w:rPr>
-          <w:rFonts w:ascii="Garamond" w:hAnsi="Garamond"/>
-          <w:i/>
-          <w:szCs w:val="26"/>
-        </w:rPr>
-        <w:t xml:space="preserve">                     June</w:t>
-      </w:r>
-      <w:r>
-        <w:rPr>
-          <w:rFonts w:ascii="Garamond" w:hAnsi="Garamond"/>
-          <w:i/>
-          <w:szCs w:val="24"/>
-        </w:rPr>
-        <w:t xml:space="preserve"> </w:t>
-      </w:r>
-      <w:r>
-        <w:rPr>
-          <w:rFonts w:ascii="Garamond" w:hAnsi="Garamond"/>
-          <w:i/>
-          <w:szCs w:val="26"/>
-        </w:rPr>
-        <w:t xml:space="preserve">– </w:t>
-      </w:r>
-      <w:r>
-        <w:rPr>
-          <w:rFonts w:ascii="Garamond" w:hAnsi="Garamond"/>
-          <w:i/>
-          <w:szCs w:val="26"/>
-        </w:rPr>
-        <w:t>August ‘16</w:t>
-      </w:r>
-    </w:p>
-    <w:p>
-      <w:pPr>
-        <w:jc w:val="both"/>
-        <w:rPr>
-          <w:rFonts w:ascii="Garamond" w:hAnsi="Garamond"/>
-          <w:b/>
-          <w:i/>
-          <w:szCs w:val="26"/>
-        </w:rPr>
-      </w:pPr>
-      <w:r>
-        <w:rPr>
-          <w:rFonts w:ascii="Garamond" w:hAnsi="Garamond"/>
-          <w:b/>
-          <w:i/>
-          <w:szCs w:val="26"/>
-        </w:rPr>
-        <w:t>Front-End Engineer Intern</w:t>
-      </w:r>
-    </w:p>
-    <w:p>
-      <w:pPr>
-        <w:pStyle w:val="ListParagraph"/>
-        <w:numPr>
-          <w:ilvl w:val="0"/>
-          <w:numId w:val="21"/>
-        </w:numPr>
-        <w:jc w:val="both"/>
-        <w:rPr>
-          <w:rFonts w:ascii="Garamond" w:hAnsi="Garamond"/>
-          <w:sz w:val="24"/>
-          <w:szCs w:val="26"/>
-        </w:rPr>
-      </w:pPr>
-      <w:r>
-        <w:rPr>
-          <w:rFonts w:ascii="Garamond" w:hAnsi="Garamond"/>
-          <w:szCs w:val="24"/>
-        </w:rPr>
-        <w:t>Created and ran tests to check logic and functionality of code to ensure expected performance before branch merges</w:t>
-      </w:r>
-    </w:p>
-    <w:p>
-      <w:pPr>
-        <w:pStyle w:val="ListParagraph"/>
-        <w:numPr>
-          <w:ilvl w:val="0"/>
-          <w:numId w:val="21"/>
-        </w:numPr>
-        <w:jc w:val="both"/>
-        <w:rPr>
-          <w:rFonts w:ascii="Garamond" w:hAnsi="Garamond"/>
-          <w:sz w:val="24"/>
-          <w:szCs w:val="26"/>
-        </w:rPr>
-      </w:pPr>
-      <w:r>
-        <w:rPr>
-          <w:rFonts w:ascii="Garamond" w:hAnsi="Garamond"/>
-          <w:szCs w:val="24"/>
-        </w:rPr>
-        <w:t xml:space="preserve">Collaborated with other team members to create corresponding code in HTML, React, </w:t>
-      </w:r>
-      <w:proofErr w:type="spellStart"/>
-      <w:r>
-        <w:rPr>
-          <w:rFonts w:ascii="Garamond" w:hAnsi="Garamond"/>
-          <w:szCs w:val="24"/>
-        </w:rPr>
-        <w:t>Javascript</w:t>
-      </w:r>
-      <w:proofErr w:type="spellEnd"/>
-      <w:r>
-        <w:rPr>
-          <w:rFonts w:ascii="Garamond" w:hAnsi="Garamond"/>
-          <w:szCs w:val="24"/>
-        </w:rPr>
-        <w:t>, etc. for website page mock-ups</w:t>
-      </w:r>
-    </w:p>
-    <w:p>
-      <w:pPr>
-        <w:pStyle w:val="ListParagraph"/>
-        <w:numPr>
-          <w:ilvl w:val="0"/>
-          <w:numId w:val="21"/>
-        </w:numPr>
-        <w:jc w:val="both"/>
-        <w:rPr>
-          <w:rFonts w:ascii="Garamond" w:hAnsi="Garamond"/>
-          <w:sz w:val="24"/>
-          <w:szCs w:val="26"/>
-        </w:rPr>
-      </w:pPr>
-      <w:r>
-        <w:rPr>
-          <w:rFonts w:ascii="Garamond" w:hAnsi="Garamond"/>
-        </w:rPr>
-        <w:t>Connected API’s and mapped raw data into required data formats to create plot.ly maps for data representation</w:t>
-      </w:r>
-    </w:p>
-    <w:p>
-      <w:pPr>
-        <w:pStyle w:val="ListParagraph"/>
-        <w:numPr>
-          <w:ilvl w:val="0"/>
-          <w:numId w:val="21"/>
-        </w:numPr>
-        <w:jc w:val="both"/>
-        <w:rPr>
-          <w:rFonts w:ascii="Garamond" w:hAnsi="Garamond"/>
-          <w:sz w:val="24"/>
-          <w:szCs w:val="26"/>
-        </w:rPr>
-      </w:pPr>
-      <w:r>
-        <w:rPr>
-          <w:rFonts w:ascii="Garamond" w:hAnsi="Garamond"/>
-        </w:rPr>
-        <w:t>Fixed code issues, such as adding gradients to specific data points on maps, jump-scrolling on a webpage, etc.</w:t>
-      </w:r>
-    </w:p>
-    <w:p>
-      <w:pPr>
-        <w:pStyle w:val="ListParagraph"/>
-        <w:ind w:left="0"/>
-        <w:jc w:val="both"/>
-        <w:rPr>
-          <w:rFonts w:ascii="Garamond" w:hAnsi="Garamond"/>
-          <w:sz w:val="8"/>
-          <w:szCs w:val="8"/>
-        </w:rPr>
-      </w:pPr>
-    </w:p>
-    <w:p>
-      <w:pPr>
-        <w:jc w:val="both"/>
-        <w:rPr>
-          <w:rFonts w:ascii="Garamond" w:hAnsi="Garamond"/>
-          <w:i/>
-          <w:sz w:val="24"/>
-          <w:szCs w:val="26"/>
-        </w:rPr>
-      </w:pPr>
-      <w:r>
-        <w:rPr>
-          <w:rFonts w:ascii="Garamond" w:hAnsi="Garamond"/>
-          <w:b/>
-          <w:sz w:val="24"/>
-          <w:szCs w:val="24"/>
-        </w:rPr>
-        <w:t>Centric Digital</w:t>
-      </w:r>
-      <w:r>
-        <w:rPr>
-          <w:rFonts w:ascii="Garamond" w:hAnsi="Garamond"/>
-          <w:b/>
-          <w:sz w:val="24"/>
-          <w:szCs w:val="24"/>
-        </w:rPr>
-        <w:t xml:space="preserve"> </w:t>
-      </w:r>
-      <w:r>
-        <w:rPr>
-          <w:rFonts w:ascii="Garamond" w:hAnsi="Garamond"/>
-          <w:b/>
-          <w:szCs w:val="24"/>
-        </w:rPr>
-        <w:t>|</w:t>
-      </w:r>
-      <w:r>
-        <w:rPr>
-          <w:rFonts w:ascii="Garamond" w:hAnsi="Garamond"/>
-          <w:b/>
-          <w:sz w:val="24"/>
-          <w:szCs w:val="26"/>
-        </w:rPr>
-        <w:t xml:space="preserve"> </w:t>
-      </w:r>
-      <w:r>
-        <w:rPr>
-          <w:rFonts w:ascii="Garamond" w:hAnsi="Garamond"/>
-          <w:i/>
-          <w:szCs w:val="26"/>
-        </w:rPr>
-        <w:t>San Francisco</w:t>
-      </w:r>
-      <w:r>
-        <w:rPr>
-          <w:rFonts w:ascii="Garamond" w:hAnsi="Garamond"/>
-          <w:i/>
-          <w:szCs w:val="26"/>
-        </w:rPr>
-        <w:t xml:space="preserve">, California       </w:t>
-      </w:r>
-      <w:r>
-        <w:rPr>
-          <w:rFonts w:ascii="Garamond" w:hAnsi="Garamond"/>
-          <w:i/>
-          <w:szCs w:val="26"/>
-        </w:rPr>
-        <w:t xml:space="preserve">  </w:t>
-      </w:r>
-      <w:r>
-        <w:rPr>
-          <w:rFonts w:ascii="Garamond" w:hAnsi="Garamond"/>
-          <w:i/>
-          <w:szCs w:val="26"/>
-        </w:rPr>
-        <w:t xml:space="preserve">                                   </w:t>
-      </w:r>
-      <w:r>
-        <w:rPr>
-          <w:rFonts w:ascii="Garamond" w:hAnsi="Garamond"/>
-          <w:i/>
-          <w:szCs w:val="26"/>
-        </w:rPr>
-        <w:t xml:space="preserve">             </w:t>
-      </w:r>
-      <w:r>
-        <w:rPr>
-          <w:rFonts w:ascii="Garamond" w:hAnsi="Garamond"/>
-          <w:i/>
-          <w:szCs w:val="26"/>
-        </w:rPr>
-        <w:t xml:space="preserve">      </w:t>
-      </w:r>
-      <w:r>
-        <w:rPr>
-          <w:rFonts w:ascii="Garamond" w:hAnsi="Garamond"/>
-          <w:i/>
-          <w:szCs w:val="26"/>
-        </w:rPr>
-        <w:t xml:space="preserve">                            June</w:t>
-      </w:r>
-      <w:r>
-        <w:rPr>
-          <w:rFonts w:ascii="Garamond" w:hAnsi="Garamond"/>
-          <w:i/>
-          <w:szCs w:val="26"/>
-        </w:rPr>
-        <w:t xml:space="preserve"> – </w:t>
-      </w:r>
-      <w:r>
-        <w:rPr>
-          <w:rFonts w:ascii="Garamond" w:hAnsi="Garamond"/>
-          <w:i/>
-          <w:szCs w:val="26"/>
-        </w:rPr>
-        <w:t>August ‘15</w:t>
-      </w:r>
-    </w:p>
-    <w:p>
-      <w:pPr>
-        <w:jc w:val="both"/>
-        <w:rPr>
-          <w:rFonts w:ascii="Garamond" w:hAnsi="Garamond"/>
-          <w:b/>
-          <w:i/>
-          <w:szCs w:val="26"/>
-        </w:rPr>
-      </w:pPr>
-      <w:r>
-        <w:rPr>
-          <w:rFonts w:ascii="Garamond" w:hAnsi="Garamond"/>
-          <w:b/>
-          <w:i/>
-          <w:szCs w:val="26"/>
-        </w:rPr>
-        <w:t>Product and Experience Intern</w:t>
-      </w:r>
-    </w:p>
-    <w:p>
-      <w:pPr>
-        <w:pStyle w:val="ListParagraph"/>
-        <w:numPr>
-          <w:ilvl w:val="0"/>
-          <w:numId w:val="21"/>
-        </w:numPr>
-        <w:jc w:val="both"/>
-        <w:rPr>
-          <w:rFonts w:ascii="Garamond" w:hAnsi="Garamond"/>
-          <w:sz w:val="24"/>
-          <w:szCs w:val="26"/>
-        </w:rPr>
-      </w:pPr>
-      <w:r>
-        <w:rPr>
-          <w:rFonts w:ascii="Garamond" w:hAnsi="Garamond"/>
-          <w:szCs w:val="24"/>
-        </w:rPr>
-        <w:t>Identified, compiled, and organized market data to identify leading candidates to improved existing products</w:t>
-      </w:r>
-    </w:p>
-    <w:p>
-      <w:pPr>
-        <w:pStyle w:val="ListParagraph"/>
-        <w:numPr>
-          <w:ilvl w:val="0"/>
-          <w:numId w:val="21"/>
-        </w:numPr>
-        <w:jc w:val="both"/>
-        <w:rPr>
-          <w:rFonts w:ascii="Garamond" w:hAnsi="Garamond"/>
-          <w:sz w:val="24"/>
-          <w:szCs w:val="26"/>
-        </w:rPr>
-      </w:pPr>
-      <w:r>
-        <w:rPr>
-          <w:rFonts w:ascii="Garamond" w:hAnsi="Garamond"/>
-          <w:szCs w:val="24"/>
-        </w:rPr>
-        <w:t>Defined target user personas</w:t>
-      </w:r>
-    </w:p>
-    <w:p>
-      <w:pPr>
-        <w:pStyle w:val="ListParagraph"/>
-        <w:numPr>
-          <w:ilvl w:val="0"/>
-          <w:numId w:val="21"/>
-        </w:numPr>
-        <w:jc w:val="both"/>
-        <w:rPr>
-          <w:rFonts w:ascii="Garamond" w:hAnsi="Garamond"/>
-          <w:sz w:val="24"/>
-          <w:szCs w:val="26"/>
-        </w:rPr>
-      </w:pPr>
-      <w:r>
-        <w:rPr>
-          <w:rFonts w:ascii="Garamond" w:hAnsi="Garamond"/>
-          <w:szCs w:val="24"/>
-        </w:rPr>
-        <w:t>Generated and refined research to improve product user experience</w:t>
-      </w:r>
-    </w:p>
-    <w:p>
-      <w:pPr>
-        <w:pStyle w:val="ListParagraph"/>
-        <w:numPr>
-          <w:ilvl w:val="0"/>
-          <w:numId w:val="21"/>
-        </w:numPr>
-        <w:jc w:val="both"/>
-        <w:rPr>
-          <w:rFonts w:ascii="Garamond" w:hAnsi="Garamond"/>
-          <w:sz w:val="24"/>
-          <w:szCs w:val="26"/>
-        </w:rPr>
-      </w:pPr>
-      <w:r>
-        <w:rPr>
-          <w:rFonts w:ascii="Garamond" w:hAnsi="Garamond"/>
-          <w:szCs w:val="24"/>
-        </w:rPr>
-        <w:t>Compiled, presented, and communicated relevant applicable information and distributed them to other related teams</w:t>
-      </w:r>
-    </w:p>
-    <w:p>
-      <w:pPr>
-        <w:pStyle w:val="ListParagraph"/>
-        <w:numPr>
-          <w:ilvl w:val="0"/>
-          <w:numId w:val="21"/>
-        </w:numPr>
-        <w:jc w:val="both"/>
-        <w:rPr>
-          <w:rFonts w:ascii="Garamond" w:hAnsi="Garamond"/>
-          <w:sz w:val="24"/>
-          <w:szCs w:val="26"/>
-        </w:rPr>
-      </w:pPr>
-      <w:r>
-        <w:rPr>
-          <w:rFonts w:ascii="Garamond" w:hAnsi="Garamond"/>
-          <w:szCs w:val="24"/>
-        </w:rPr>
-        <w:t>Created and analyzed conference meeting transcripts to manage product progress</w:t>
-      </w:r>
-    </w:p>
-    <w:p>
-      <w:pPr>
-        <w:pStyle w:val="ListParagraph"/>
-        <w:ind w:left="0"/>
-        <w:jc w:val="both"/>
-        <w:rPr>
-          <w:rFonts w:ascii="Garamond" w:hAnsi="Garamond"/>
-          <w:sz w:val="16"/>
-          <w:szCs w:val="16"/>
+      <w:r>
+        <w:rPr>
+          <w:rFonts w:ascii="Garamond" w:hAnsi="Garamond"/>
+        </w:rPr>
+        <w:t xml:space="preserve"> | </w:t>
+      </w:r>
+      <w:r>
+        <w:rPr>
+          <w:rFonts w:ascii="Garamond" w:hAnsi="Garamond"/>
+        </w:rPr>
+        <w:t>MongoDB</w:t>
+      </w:r>
+      <w:r>
+        <w:rPr>
+          <w:rFonts w:ascii="Garamond" w:hAnsi="Garamond"/>
+        </w:rPr>
+        <w:t xml:space="preserve"> | AWS S3 Bucket | Progressive Web Applications</w:t>
+      </w:r>
+    </w:p>
+    <w:p>
+      <w:pPr>
+        <w:jc w:val="both"/>
+        <w:rPr>
+          <w:rFonts w:ascii="Garamond" w:hAnsi="Garamond"/>
         </w:rPr>
       </w:pPr>
     </w:p>
@@ -1402,35 +941,102 @@
         <w:jc w:val="both"/>
         <w:rPr>
           <w:rFonts w:ascii="Garamond" w:hAnsi="Garamond"/>
-          <w:i/>
-          <w:sz w:val="24"/>
-          <w:szCs w:val="24"/>
-        </w:rPr>
-      </w:pPr>
-      <w:r>
-        <w:rPr>
-          <w:rFonts w:ascii="Garamond" w:hAnsi="Garamond"/>
-          <w:b/>
-          <w:sz w:val="24"/>
-          <w:szCs w:val="26"/>
-        </w:rPr>
-        <w:t>Instagram Image Gallery</w:t>
-      </w:r>
-    </w:p>
-    <w:p>
-      <w:pPr>
-        <w:jc w:val="both"/>
-        <w:rPr>
-          <w:rFonts w:ascii="Garamond" w:hAnsi="Garamond"/>
-          <w:szCs w:val="24"/>
-        </w:rPr>
-      </w:pPr>
-      <w:r>
-        <w:rPr>
-          <w:rFonts w:ascii="Garamond" w:hAnsi="Garamond"/>
-          <w:szCs w:val="24"/>
-        </w:rPr>
-        <w:t>Facilitates viewing of an Instagram user’s media</w:t>
+          <w:b/>
+          <w:szCs w:val="26"/>
+        </w:rPr>
+      </w:pPr>
+      <w:r>
+        <w:rPr>
+          <w:rFonts w:ascii="Garamond" w:hAnsi="Garamond"/>
+          <w:b/>
+          <w:szCs w:val="26"/>
+        </w:rPr>
+        <w:t>Garage Collage</w:t>
+      </w:r>
+    </w:p>
+    <w:p>
+      <w:pPr>
+        <w:ind w:left="720" w:hanging="720"/>
+        <w:jc w:val="both"/>
+        <w:rPr>
+          <w:rFonts w:ascii="Garamond" w:hAnsi="Garamond"/>
+          <w:i/>
+          <w:sz w:val="22"/>
+          <w:szCs w:val="22"/>
+        </w:rPr>
+      </w:pPr>
+      <w:r>
+        <w:rPr>
+          <w:rFonts w:ascii="Garamond" w:hAnsi="Garamond"/>
+          <w:i/>
+          <w:sz w:val="22"/>
+          <w:szCs w:val="22"/>
+        </w:rPr>
+        <w:t>React.js, AWS, PWA, MongoDB, Stripe|</w:t>
+      </w:r>
+      <w:r>
+        <w:rPr>
+          <w:rFonts w:ascii="Garamond" w:hAnsi="Garamond"/>
+          <w:sz w:val="22"/>
+          <w:szCs w:val="22"/>
+        </w:rPr>
+        <w:t xml:space="preserve"> </w:t>
+      </w:r>
+      <w:hyperlink r:id="rId12" w:history="1">
+        <w:r>
+          <w:rPr>
+            <w:rStyle w:val="Hyperlink"/>
+            <w:rFonts w:ascii="Garamond" w:hAnsi="Garamond"/>
+            <w:i/>
+            <w:sz w:val="22"/>
+            <w:szCs w:val="22"/>
+          </w:rPr>
+          <w:t>https://github.com/jennifermulder/garage-endeavor</w:t>
+        </w:r>
+      </w:hyperlink>
+      <w:r>
+        <w:rPr>
+          <w:rFonts w:ascii="Garamond" w:hAnsi="Garamond"/>
+          <w:i/>
+          <w:sz w:val="22"/>
+          <w:szCs w:val="22"/>
+        </w:rPr>
+        <w:t xml:space="preserve"> | </w:t>
+      </w:r>
+      <w:hyperlink r:id="rId13" w:history="1">
+        <w:r>
+          <w:rPr>
+            <w:rStyle w:val="Hyperlink"/>
+            <w:rFonts w:ascii="Garamond" w:hAnsi="Garamond"/>
+            <w:i/>
+            <w:sz w:val="22"/>
+            <w:szCs w:val="22"/>
+          </w:rPr>
+          <w:t>https://garage-collage-2468.herokuapp.com/</w:t>
+        </w:r>
+      </w:hyperlink>
+      <w:r>
+        <w:rPr>
+          <w:rFonts w:ascii="Garamond" w:hAnsi="Garamond"/>
+          <w:i/>
+          <w:sz w:val="22"/>
+          <w:szCs w:val="22"/>
+        </w:rPr>
+        <w:t xml:space="preserve"> </w:t>
+      </w:r>
+    </w:p>
+    <w:p>
+      <w:pPr>
+        <w:jc w:val="both"/>
+        <w:rPr>
+          <w:rFonts w:ascii="Garamond" w:hAnsi="Garamond"/>
+        </w:rPr>
+      </w:pPr>
+      <w:r>
+        <w:rPr>
+          <w:rFonts w:ascii="Garamond" w:hAnsi="Garamond"/>
+        </w:rPr>
+        <w:t>A virtual garage sale e-commerce application, allowing users the capability to purchase and sell used goods.</w:t>
       </w:r>
     </w:p>
     <w:p>
@@ -1444,15 +1050,32 @@
         <w:jc w:val="both"/>
         <w:rPr>
           <w:rFonts w:ascii="Garamond" w:hAnsi="Garamond"/>
-          <w:szCs w:val="24"/>
-        </w:rPr>
-      </w:pPr>
-      <w:r>
-        <w:rPr>
-          <w:rFonts w:ascii="Garamond" w:hAnsi="Garamond"/>
-          <w:szCs w:val="24"/>
-        </w:rPr>
-        <w:t>Connected an Instagram API to an image gallery that is responsive on window resize</w:t>
+          <w:b/>
+        </w:rPr>
+      </w:pPr>
+      <w:r>
+        <w:rPr>
+          <w:rFonts w:ascii="Garamond" w:hAnsi="Garamond"/>
+        </w:rPr>
+        <w:t xml:space="preserve">Implemented and managed </w:t>
+      </w:r>
+      <w:r>
+        <w:rPr>
+          <w:rFonts w:ascii="Garamond" w:hAnsi="Garamond"/>
+        </w:rPr>
+        <w:t>data</w:t>
+      </w:r>
+      <w:r>
+        <w:rPr>
+          <w:rFonts w:ascii="Garamond" w:hAnsi="Garamond"/>
+        </w:rPr>
+        <w:t xml:space="preserve"> using Amazon Web Services S3 Bucket</w:t>
+      </w:r>
+      <w:r>
+        <w:rPr>
+          <w:rFonts w:ascii="Garamond" w:hAnsi="Garamond"/>
+        </w:rPr>
+        <w:t xml:space="preserve"> to optimize data storage</w:t>
       </w:r>
     </w:p>
     <w:p>
@@ -1467,20 +1090,23 @@
         <w:rPr>
           <w:rFonts w:ascii="Garamond" w:hAnsi="Garamond"/>
           <w:b/>
-          <w:szCs w:val="24"/>
-        </w:rPr>
-      </w:pPr>
-      <w:r>
-        <w:rPr>
-          <w:rFonts w:ascii="Garamond" w:hAnsi="Garamond"/>
-          <w:szCs w:val="24"/>
-        </w:rPr>
-        <w:t>Created a search, so that images may be searched by tag or tagged users</w:t>
-      </w:r>
-      <w:r>
-        <w:rPr>
-          <w:rFonts w:ascii="Garamond" w:hAnsi="Garamond"/>
-          <w:szCs w:val="24"/>
+        </w:rPr>
+      </w:pPr>
+      <w:r>
+        <w:rPr>
+          <w:rFonts w:ascii="Garamond" w:hAnsi="Garamond"/>
+        </w:rPr>
+        <w:t>Collaborated</w:t>
+      </w:r>
+      <w:r>
+        <w:rPr>
+          <w:rFonts w:ascii="Garamond" w:hAnsi="Garamond"/>
+        </w:rPr>
+        <w:t xml:space="preserve"> with other team members to facilitate webpage navigation</w:t>
+      </w:r>
+      <w:r>
+        <w:rPr>
+          <w:rFonts w:ascii="Garamond" w:hAnsi="Garamond"/>
         </w:rPr>
         <w:t xml:space="preserve"> </w:t>
       </w:r>
@@ -1497,15 +1123,1451 @@
         <w:rPr>
           <w:rFonts w:ascii="Garamond" w:hAnsi="Garamond"/>
           <w:b/>
-          <w:szCs w:val="24"/>
-        </w:rPr>
-      </w:pPr>
-      <w:r>
-        <w:rPr>
-          <w:rFonts w:ascii="Garamond" w:hAnsi="Garamond"/>
-          <w:szCs w:val="24"/>
-        </w:rPr>
-        <w:t>Generated a filter so that images are displayed based on a user’s uploaded media and liked media</w:t>
+        </w:rPr>
+      </w:pPr>
+      <w:r>
+        <w:rPr>
+          <w:rFonts w:ascii="Garamond" w:hAnsi="Garamond"/>
+        </w:rPr>
+        <w:t>Led team members in technical development to ensure product quality and efficiency</w:t>
+      </w:r>
+    </w:p>
+    <w:p>
+      <w:pPr>
+        <w:jc w:val="both"/>
+        <w:rPr>
+          <w:rFonts w:ascii="Garamond" w:hAnsi="Garamond"/>
+          <w:b/>
+          <w:sz w:val="22"/>
+          <w:szCs w:val="22"/>
+        </w:rPr>
+      </w:pPr>
+      <w:r>
+        <w:rPr>
+          <w:rFonts w:ascii="Garamond" w:hAnsi="Garamond"/>
+          <w:b/>
+          <w:szCs w:val="26"/>
+        </w:rPr>
+        <w:t>Wine Blogger</w:t>
+      </w:r>
+    </w:p>
+    <w:p>
+      <w:pPr>
+        <w:rPr>
+          <w:rFonts w:ascii="Garamond" w:hAnsi="Garamond"/>
+          <w:sz w:val="22"/>
+          <w:szCs w:val="22"/>
+        </w:rPr>
+      </w:pPr>
+      <w:r>
+        <w:rPr>
+          <w:rFonts w:ascii="Garamond" w:hAnsi="Garamond"/>
+          <w:i/>
+          <w:sz w:val="22"/>
+          <w:szCs w:val="22"/>
+        </w:rPr>
+        <w:t>Handlebars</w:t>
+      </w:r>
+      <w:r>
+        <w:rPr>
+          <w:rFonts w:ascii="Garamond" w:hAnsi="Garamond"/>
+          <w:i/>
+          <w:sz w:val="22"/>
+          <w:szCs w:val="22"/>
+        </w:rPr>
+        <w:t xml:space="preserve">.js, AWS, </w:t>
+      </w:r>
+      <w:proofErr w:type="spellStart"/>
+      <w:r>
+        <w:rPr>
+          <w:rFonts w:ascii="Garamond" w:hAnsi="Garamond"/>
+          <w:i/>
+          <w:sz w:val="22"/>
+          <w:szCs w:val="22"/>
+        </w:rPr>
+        <w:t>mySQL</w:t>
+      </w:r>
+      <w:proofErr w:type="spellEnd"/>
+      <w:r>
+        <w:rPr>
+          <w:rFonts w:ascii="Garamond" w:hAnsi="Garamond"/>
+          <w:i/>
+          <w:sz w:val="22"/>
+          <w:szCs w:val="22"/>
+        </w:rPr>
+        <w:t xml:space="preserve">, </w:t>
+      </w:r>
+      <w:proofErr w:type="spellStart"/>
+      <w:r>
+        <w:rPr>
+          <w:rFonts w:ascii="Garamond" w:hAnsi="Garamond"/>
+          <w:i/>
+          <w:sz w:val="22"/>
+          <w:szCs w:val="22"/>
+        </w:rPr>
+        <w:t>Sequelize</w:t>
+      </w:r>
+      <w:proofErr w:type="spellEnd"/>
+      <w:r>
+        <w:rPr>
+          <w:rFonts w:ascii="Garamond" w:hAnsi="Garamond"/>
+          <w:i/>
+          <w:sz w:val="22"/>
+          <w:szCs w:val="22"/>
+        </w:rPr>
+        <w:t xml:space="preserve">, </w:t>
+      </w:r>
+      <w:r>
+        <w:rPr>
+          <w:rFonts w:ascii="Garamond" w:hAnsi="Garamond"/>
+          <w:i/>
+          <w:sz w:val="22"/>
+          <w:szCs w:val="22"/>
+        </w:rPr>
+        <w:t>E</w:t>
+      </w:r>
+      <w:bookmarkStart w:id="0" w:name="_GoBack"/>
+      <w:bookmarkEnd w:id="0"/>
+      <w:r>
+        <w:rPr>
+          <w:rFonts w:ascii="Garamond" w:hAnsi="Garamond"/>
+          <w:i/>
+          <w:sz w:val="22"/>
+          <w:szCs w:val="22"/>
+        </w:rPr>
+        <w:t>xpress.js</w:t>
+      </w:r>
+      <w:r>
+        <w:rPr>
+          <w:rFonts w:ascii="Garamond" w:hAnsi="Garamond"/>
+          <w:i/>
+          <w:sz w:val="22"/>
+          <w:szCs w:val="22"/>
+        </w:rPr>
+        <w:t>|</w:t>
+      </w:r>
+      <w:r>
+        <w:rPr>
+          <w:rFonts w:ascii="Garamond" w:hAnsi="Garamond"/>
+          <w:sz w:val="22"/>
+          <w:szCs w:val="22"/>
+        </w:rPr>
+        <w:t xml:space="preserve"> </w:t>
+      </w:r>
+      <w:hyperlink r:id="rId14" w:history="1">
+        <w:r>
+          <w:rPr>
+            <w:rStyle w:val="Hyperlink"/>
+            <w:rFonts w:ascii="Garamond" w:hAnsi="Garamond"/>
+            <w:sz w:val="22"/>
+            <w:szCs w:val="22"/>
+          </w:rPr>
+          <w:t>https://github.com/anitapeppercorn/wine-blogger</w:t>
+        </w:r>
+      </w:hyperlink>
+      <w:r>
+        <w:rPr>
+          <w:rFonts w:ascii="Garamond" w:hAnsi="Garamond"/>
+          <w:sz w:val="22"/>
+          <w:szCs w:val="22"/>
+        </w:rPr>
+        <w:t xml:space="preserve"> | </w:t>
+      </w:r>
+      <w:hyperlink r:id="rId15" w:history="1">
+        <w:r>
+          <w:rPr>
+            <w:rStyle w:val="Hyperlink"/>
+            <w:rFonts w:ascii="Garamond" w:eastAsia="MS Gothic" w:hAnsi="Garamond"/>
+            <w:sz w:val="22"/>
+            <w:szCs w:val="22"/>
+            <w:shd w:val="clear" w:color="auto" w:fill="FFFFFF"/>
+          </w:rPr>
+          <w:t>https://secure-chamber-23014.herokuapp.com/</w:t>
+        </w:r>
+      </w:hyperlink>
+    </w:p>
+    <w:p>
+      <w:pPr>
+        <w:rPr>
+          <w:rFonts w:ascii="Garamond" w:hAnsi="Garamond"/>
+        </w:rPr>
+      </w:pPr>
+      <w:r>
+        <w:rPr>
+          <w:rFonts w:ascii="Garamond" w:hAnsi="Garamond"/>
+        </w:rPr>
+        <w:t xml:space="preserve"> A wine blog that </w:t>
+      </w:r>
+      <w:r>
+        <w:rPr>
+          <w:rFonts w:ascii="Garamond" w:hAnsi="Garamond"/>
+          <w:shd w:val="clear" w:color="auto" w:fill="FFFFFF"/>
+        </w:rPr>
+        <w:t>allows users to track their inventory of collected wines</w:t>
+      </w:r>
+      <w:r>
+        <w:rPr>
+          <w:rFonts w:ascii="Garamond" w:hAnsi="Garamond"/>
+          <w:shd w:val="clear" w:color="auto" w:fill="FFFFFF"/>
+        </w:rPr>
+        <w:t xml:space="preserve">, post about their wine, and </w:t>
+      </w:r>
+      <w:r>
+        <w:rPr>
+          <w:rFonts w:ascii="Garamond" w:hAnsi="Garamond"/>
+          <w:shd w:val="clear" w:color="auto" w:fill="FFFFFF"/>
+        </w:rPr>
+        <w:t>interact with other wine lovers.</w:t>
+      </w:r>
+    </w:p>
+    <w:p>
+      <w:pPr>
+        <w:pStyle w:val="ListParagraph"/>
+        <w:numPr>
+          <w:ilvl w:val="0"/>
+          <w:numId w:val="18"/>
+        </w:numPr>
+        <w:ind w:left="360"/>
+        <w:jc w:val="both"/>
+        <w:rPr>
+          <w:rFonts w:ascii="Garamond" w:hAnsi="Garamond"/>
+          <w:b/>
+        </w:rPr>
+      </w:pPr>
+      <w:r>
+        <w:rPr>
+          <w:rFonts w:ascii="Garamond" w:hAnsi="Garamond"/>
+        </w:rPr>
+        <w:t xml:space="preserve">Utilized various web services to create dynamic website features such as </w:t>
+      </w:r>
+      <w:r>
+        <w:rPr>
+          <w:rFonts w:ascii="Garamond" w:hAnsi="Garamond"/>
+        </w:rPr>
+        <w:t xml:space="preserve">a </w:t>
+      </w:r>
+      <w:r>
+        <w:rPr>
+          <w:rFonts w:ascii="Garamond" w:hAnsi="Garamond"/>
+        </w:rPr>
+        <w:t xml:space="preserve">pop-up modal </w:t>
+      </w:r>
+      <w:r>
+        <w:rPr>
+          <w:rFonts w:ascii="Garamond" w:hAnsi="Garamond"/>
+        </w:rPr>
+        <w:t>that allows</w:t>
+      </w:r>
+      <w:r>
+        <w:rPr>
+          <w:rFonts w:ascii="Garamond" w:hAnsi="Garamond"/>
+        </w:rPr>
+        <w:t xml:space="preserve"> users to add wine information</w:t>
+      </w:r>
+      <w:r>
+        <w:rPr>
+          <w:rFonts w:ascii="Garamond" w:hAnsi="Garamond"/>
+        </w:rPr>
+        <w:t xml:space="preserve"> and preserve </w:t>
+      </w:r>
+      <w:r>
+        <w:rPr>
+          <w:rFonts w:ascii="Garamond" w:hAnsi="Garamond"/>
+        </w:rPr>
+        <w:t>user experience across diverse platforms</w:t>
+      </w:r>
+    </w:p>
+    <w:p>
+      <w:pPr>
+        <w:pStyle w:val="ListParagraph"/>
+        <w:numPr>
+          <w:ilvl w:val="0"/>
+          <w:numId w:val="18"/>
+        </w:numPr>
+        <w:ind w:left="360"/>
+        <w:jc w:val="both"/>
+        <w:rPr>
+          <w:rFonts w:ascii="Garamond" w:hAnsi="Garamond"/>
+          <w:b/>
+          <w:szCs w:val="26"/>
+        </w:rPr>
+      </w:pPr>
+      <w:r>
+        <w:rPr>
+          <w:rFonts w:ascii="Garamond" w:hAnsi="Garamond"/>
+          <w:szCs w:val="26"/>
+        </w:rPr>
+        <w:t>Designed and implemented website layout and schemes to improve user experience</w:t>
+      </w:r>
+    </w:p>
+    <w:p>
+      <w:pPr>
+        <w:pStyle w:val="ListParagraph"/>
+        <w:numPr>
+          <w:ilvl w:val="0"/>
+          <w:numId w:val="18"/>
+        </w:numPr>
+        <w:ind w:left="360"/>
+        <w:jc w:val="both"/>
+        <w:rPr>
+          <w:rFonts w:ascii="Garamond" w:hAnsi="Garamond"/>
+          <w:b/>
+          <w:szCs w:val="26"/>
+        </w:rPr>
+      </w:pPr>
+      <w:r>
+        <w:rPr>
+          <w:rFonts w:ascii="Garamond" w:hAnsi="Garamond"/>
+          <w:szCs w:val="26"/>
+        </w:rPr>
+        <w:t xml:space="preserve">Coordinated with other team members to </w:t>
+      </w:r>
+      <w:r>
+        <w:rPr>
+          <w:rFonts w:ascii="Garamond" w:hAnsi="Garamond"/>
+          <w:szCs w:val="26"/>
+        </w:rPr>
+        <w:t>facilitate code optimization</w:t>
+      </w:r>
+    </w:p>
+    <w:p>
+      <w:pPr>
+        <w:pStyle w:val="ListParagraph"/>
+        <w:ind w:left="0"/>
+        <w:jc w:val="both"/>
+        <w:rPr>
+          <w:rFonts w:ascii="Garamond" w:hAnsi="Garamond"/>
+          <w:b/>
+          <w:szCs w:val="26"/>
+        </w:rPr>
+      </w:pPr>
+      <w:r>
+        <w:rPr>
+          <w:rFonts w:ascii="Garamond" w:hAnsi="Garamond"/>
+          <w:b/>
+          <w:szCs w:val="26"/>
+        </w:rPr>
+        <w:t>Instagram Image Gallery</w:t>
+      </w:r>
+    </w:p>
+    <w:p>
+      <w:pPr>
+        <w:ind w:left="720" w:hanging="720"/>
+        <w:jc w:val="both"/>
+        <w:rPr>
+          <w:rFonts w:ascii="Garamond" w:hAnsi="Garamond"/>
+          <w:i/>
+        </w:rPr>
+      </w:pPr>
+      <w:r>
+        <w:rPr>
+          <w:rFonts w:ascii="Garamond" w:hAnsi="Garamond"/>
+          <w:i/>
+          <w:szCs w:val="26"/>
+        </w:rPr>
+        <w:t xml:space="preserve">React.js, API | </w:t>
+      </w:r>
+      <w:hyperlink r:id="rId16" w:history="1">
+        <w:r>
+          <w:rPr>
+            <w:rStyle w:val="Hyperlink"/>
+            <w:rFonts w:ascii="Garamond" w:hAnsi="Garamond"/>
+            <w:i/>
+            <w:szCs w:val="26"/>
+          </w:rPr>
+          <w:t>https://github.com/shu012/ig-api-practice</w:t>
+        </w:r>
+      </w:hyperlink>
+    </w:p>
+    <w:p>
+      <w:pPr>
+        <w:jc w:val="both"/>
+        <w:rPr>
+          <w:rFonts w:ascii="Garamond" w:hAnsi="Garamond"/>
+        </w:rPr>
+      </w:pPr>
+      <w:r>
+        <w:rPr>
+          <w:rFonts w:ascii="Garamond" w:hAnsi="Garamond"/>
+        </w:rPr>
+        <w:t>Facilitates viewing of an Instagram user’s media</w:t>
+      </w:r>
+    </w:p>
+    <w:p>
+      <w:pPr>
+        <w:pStyle w:val="ListParagraph"/>
+        <w:numPr>
+          <w:ilvl w:val="0"/>
+          <w:numId w:val="18"/>
+        </w:numPr>
+        <w:ind w:left="360"/>
+        <w:jc w:val="both"/>
+        <w:rPr>
+          <w:rFonts w:ascii="Garamond" w:hAnsi="Garamond"/>
+        </w:rPr>
+      </w:pPr>
+      <w:proofErr w:type="gramStart"/>
+      <w:r>
+        <w:rPr>
+          <w:rFonts w:ascii="Garamond" w:hAnsi="Garamond"/>
+        </w:rPr>
+        <w:t xml:space="preserve">Created </w:t>
+      </w:r>
+      <w:r>
+        <w:rPr>
+          <w:rFonts w:ascii="Garamond" w:hAnsi="Garamond"/>
+        </w:rPr>
+        <w:t xml:space="preserve"> and</w:t>
+      </w:r>
+      <w:proofErr w:type="gramEnd"/>
+      <w:r>
+        <w:rPr>
+          <w:rFonts w:ascii="Garamond" w:hAnsi="Garamond"/>
+        </w:rPr>
+        <w:t xml:space="preserve"> designed </w:t>
+      </w:r>
+      <w:r>
+        <w:rPr>
+          <w:rFonts w:ascii="Garamond" w:hAnsi="Garamond"/>
+        </w:rPr>
+        <w:t>an image gallery using Instagram’s open API to add additional user features to improve user experience</w:t>
+      </w:r>
+    </w:p>
+    <w:p>
+      <w:pPr>
+        <w:pStyle w:val="ListParagraph"/>
+        <w:numPr>
+          <w:ilvl w:val="0"/>
+          <w:numId w:val="18"/>
+        </w:numPr>
+        <w:ind w:left="360"/>
+        <w:jc w:val="both"/>
+        <w:rPr>
+          <w:rFonts w:ascii="Garamond" w:hAnsi="Garamond"/>
+          <w:b/>
+        </w:rPr>
+      </w:pPr>
+      <w:r>
+        <w:rPr>
+          <w:rFonts w:ascii="Garamond" w:hAnsi="Garamond"/>
+        </w:rPr>
+        <w:t>Implemented</w:t>
+      </w:r>
+      <w:r>
+        <w:rPr>
+          <w:rFonts w:ascii="Garamond" w:hAnsi="Garamond"/>
+        </w:rPr>
+        <w:t xml:space="preserve"> a search, so that images may be searched by tag or tagged users</w:t>
+      </w:r>
+      <w:r>
+        <w:rPr>
+          <w:rFonts w:ascii="Garamond" w:hAnsi="Garamond"/>
+        </w:rPr>
+        <w:t xml:space="preserve"> </w:t>
+      </w:r>
+    </w:p>
+    <w:p>
+      <w:pPr>
+        <w:pStyle w:val="ListParagraph"/>
+        <w:numPr>
+          <w:ilvl w:val="0"/>
+          <w:numId w:val="18"/>
+        </w:numPr>
+        <w:ind w:left="360"/>
+        <w:jc w:val="both"/>
+        <w:rPr>
+          <w:rFonts w:ascii="Garamond" w:hAnsi="Garamond"/>
+          <w:b/>
+        </w:rPr>
+      </w:pPr>
+      <w:r>
+        <w:rPr>
+          <w:rFonts w:ascii="Garamond" w:hAnsi="Garamond"/>
+        </w:rPr>
+        <w:t xml:space="preserve">Generated a filter </w:t>
+      </w:r>
+      <w:r>
+        <w:rPr>
+          <w:rFonts w:ascii="Garamond" w:hAnsi="Garamond"/>
+        </w:rPr>
+        <w:t>to allow users to</w:t>
+      </w:r>
+      <w:r>
+        <w:rPr>
+          <w:rFonts w:ascii="Garamond" w:hAnsi="Garamond"/>
+        </w:rPr>
+        <w:t xml:space="preserve"> </w:t>
+      </w:r>
+      <w:r>
+        <w:rPr>
+          <w:rFonts w:ascii="Garamond" w:hAnsi="Garamond"/>
+        </w:rPr>
+        <w:t>view</w:t>
+      </w:r>
+      <w:r>
+        <w:rPr>
+          <w:rFonts w:ascii="Garamond" w:hAnsi="Garamond"/>
+        </w:rPr>
+        <w:t xml:space="preserve"> images based on a user’s uploaded media and liked media</w:t>
+      </w:r>
+    </w:p>
+    <w:p>
+      <w:pPr>
+        <w:jc w:val="both"/>
+        <w:rPr>
+          <w:rFonts w:ascii="Garamond" w:hAnsi="Garamond"/>
+          <w:sz w:val="16"/>
+          <w:szCs w:val="16"/>
+        </w:rPr>
+      </w:pPr>
+    </w:p>
+    <w:p>
+      <w:pPr>
+        <w:pBdr>
+          <w:bottom w:val="single" w:sz="4" w:space="1" w:color="auto"/>
+        </w:pBdr>
+        <w:jc w:val="both"/>
+        <w:rPr>
+          <w:rFonts w:ascii="Garamond" w:hAnsi="Garamond"/>
+          <w:b/>
+          <w:sz w:val="30"/>
+          <w:szCs w:val="30"/>
+        </w:rPr>
+      </w:pPr>
+      <w:r>
+        <w:rPr>
+          <w:rFonts w:ascii="Garamond" w:hAnsi="Garamond"/>
+          <w:b/>
+          <w:sz w:val="30"/>
+          <w:szCs w:val="30"/>
+        </w:rPr>
+        <w:t>Experience</w:t>
+      </w:r>
+    </w:p>
+    <w:p>
+      <w:pPr>
+        <w:jc w:val="both"/>
+        <w:rPr>
+          <w:rFonts w:ascii="Garamond" w:hAnsi="Garamond"/>
+          <w:i/>
+          <w:szCs w:val="26"/>
+        </w:rPr>
+      </w:pPr>
+      <w:proofErr w:type="spellStart"/>
+      <w:r>
+        <w:rPr>
+          <w:rFonts w:ascii="Garamond" w:hAnsi="Garamond"/>
+          <w:b/>
+        </w:rPr>
+        <w:t>CampusMate</w:t>
+      </w:r>
+      <w:proofErr w:type="spellEnd"/>
+      <w:r>
+        <w:rPr>
+          <w:rFonts w:ascii="Garamond" w:hAnsi="Garamond"/>
+          <w:b/>
+        </w:rPr>
+        <w:t xml:space="preserve"> </w:t>
+      </w:r>
+      <w:r>
+        <w:rPr>
+          <w:rFonts w:ascii="Garamond" w:hAnsi="Garamond"/>
+          <w:b/>
+        </w:rPr>
+        <w:t>|</w:t>
+      </w:r>
+      <w:r>
+        <w:rPr>
+          <w:rFonts w:ascii="Garamond" w:hAnsi="Garamond"/>
+          <w:b/>
+          <w:szCs w:val="26"/>
+        </w:rPr>
+        <w:t xml:space="preserve"> </w:t>
+      </w:r>
+      <w:r>
+        <w:rPr>
+          <w:rFonts w:ascii="Garamond" w:hAnsi="Garamond"/>
+          <w:i/>
+          <w:szCs w:val="26"/>
+        </w:rPr>
+        <w:t>Riverside</w:t>
+      </w:r>
+      <w:r>
+        <w:rPr>
+          <w:rFonts w:ascii="Garamond" w:hAnsi="Garamond"/>
+          <w:i/>
+          <w:szCs w:val="26"/>
+        </w:rPr>
+        <w:t xml:space="preserve">, California       </w:t>
+      </w:r>
+      <w:r>
+        <w:rPr>
+          <w:rFonts w:ascii="Garamond" w:hAnsi="Garamond"/>
+          <w:i/>
+          <w:szCs w:val="26"/>
+        </w:rPr>
+        <w:t xml:space="preserve">  </w:t>
+      </w:r>
+      <w:r>
+        <w:rPr>
+          <w:rFonts w:ascii="Garamond" w:hAnsi="Garamond"/>
+          <w:i/>
+          <w:szCs w:val="26"/>
+        </w:rPr>
+        <w:t xml:space="preserve">                                   </w:t>
+      </w:r>
+      <w:r>
+        <w:rPr>
+          <w:rFonts w:ascii="Garamond" w:hAnsi="Garamond"/>
+          <w:i/>
+          <w:szCs w:val="26"/>
+        </w:rPr>
+        <w:t xml:space="preserve">                                     </w:t>
+      </w:r>
+      <w:r>
+        <w:rPr>
+          <w:rFonts w:ascii="Garamond" w:hAnsi="Garamond"/>
+          <w:i/>
+          <w:szCs w:val="26"/>
+        </w:rPr>
+        <w:t xml:space="preserve">    </w:t>
+      </w:r>
+      <w:r>
+        <w:rPr>
+          <w:rFonts w:ascii="Garamond" w:hAnsi="Garamond"/>
+          <w:i/>
+          <w:szCs w:val="26"/>
+        </w:rPr>
+        <w:tab/>
+        <w:t xml:space="preserve">          </w:t>
+      </w:r>
+      <w:r>
+        <w:rPr>
+          <w:rFonts w:ascii="Garamond" w:hAnsi="Garamond"/>
+          <w:i/>
+          <w:szCs w:val="26"/>
+        </w:rPr>
+        <w:t xml:space="preserve"> </w:t>
+      </w:r>
+      <w:r>
+        <w:rPr>
+          <w:rFonts w:ascii="Garamond" w:hAnsi="Garamond"/>
+          <w:i/>
+          <w:szCs w:val="26"/>
+        </w:rPr>
+        <w:t xml:space="preserve"> </w:t>
+      </w:r>
+      <w:r>
+        <w:rPr>
+          <w:rFonts w:ascii="Garamond" w:hAnsi="Garamond"/>
+          <w:i/>
+          <w:szCs w:val="26"/>
+        </w:rPr>
+        <w:t>June</w:t>
+      </w:r>
+      <w:r>
+        <w:rPr>
+          <w:rFonts w:ascii="Garamond" w:hAnsi="Garamond"/>
+          <w:i/>
+          <w:szCs w:val="26"/>
+        </w:rPr>
+        <w:t xml:space="preserve"> </w:t>
+      </w:r>
+      <w:r>
+        <w:rPr>
+          <w:rFonts w:ascii="Garamond" w:hAnsi="Garamond"/>
+          <w:i/>
+        </w:rPr>
+        <w:t>‘</w:t>
+      </w:r>
+      <w:r>
+        <w:rPr>
+          <w:rFonts w:ascii="Garamond" w:hAnsi="Garamond"/>
+          <w:i/>
+          <w:szCs w:val="26"/>
+        </w:rPr>
+        <w:t>1</w:t>
+      </w:r>
+      <w:r>
+        <w:rPr>
+          <w:rFonts w:ascii="Garamond" w:hAnsi="Garamond"/>
+          <w:i/>
+          <w:szCs w:val="26"/>
+        </w:rPr>
+        <w:t>7</w:t>
+      </w:r>
+      <w:r>
+        <w:rPr>
+          <w:rFonts w:ascii="Garamond" w:hAnsi="Garamond"/>
+          <w:i/>
+          <w:szCs w:val="26"/>
+        </w:rPr>
+        <w:t xml:space="preserve"> – </w:t>
+      </w:r>
+      <w:r>
+        <w:rPr>
+          <w:rFonts w:ascii="Garamond" w:hAnsi="Garamond"/>
+          <w:i/>
+          <w:szCs w:val="26"/>
+        </w:rPr>
+        <w:t>June ‘18</w:t>
+      </w:r>
+    </w:p>
+    <w:p>
+      <w:pPr>
+        <w:jc w:val="both"/>
+        <w:rPr>
+          <w:rFonts w:ascii="Garamond" w:hAnsi="Garamond"/>
+          <w:i/>
+          <w:szCs w:val="26"/>
+        </w:rPr>
+      </w:pPr>
+      <w:r>
+        <w:rPr>
+          <w:rFonts w:ascii="Garamond" w:hAnsi="Garamond"/>
+          <w:i/>
+          <w:szCs w:val="26"/>
+        </w:rPr>
+        <w:t xml:space="preserve">iOS: </w:t>
+      </w:r>
+      <w:hyperlink r:id="rId17" w:history="1">
+        <w:r>
+          <w:rPr>
+            <w:rStyle w:val="Hyperlink"/>
+            <w:rFonts w:ascii="Garamond" w:hAnsi="Garamond"/>
+            <w:i/>
+            <w:szCs w:val="26"/>
+          </w:rPr>
+          <w:t>https://github.com/shu012/UCR-Student-Toolbox</w:t>
+        </w:r>
+      </w:hyperlink>
+      <w:r>
+        <w:rPr>
+          <w:rFonts w:ascii="Garamond" w:hAnsi="Garamond"/>
+          <w:i/>
+          <w:szCs w:val="26"/>
+        </w:rPr>
+        <w:t xml:space="preserve"> | Android: </w:t>
+      </w:r>
+      <w:hyperlink r:id="rId18" w:history="1">
+        <w:r>
+          <w:rPr>
+            <w:rStyle w:val="Hyperlink"/>
+            <w:rFonts w:ascii="Garamond" w:hAnsi="Garamond"/>
+            <w:i/>
+            <w:szCs w:val="26"/>
+          </w:rPr>
+          <w:t>https://github.com/TheLuckyOwl/CS180-Project</w:t>
+        </w:r>
+      </w:hyperlink>
+      <w:r>
+        <w:rPr>
+          <w:rFonts w:ascii="Garamond" w:hAnsi="Garamond"/>
+          <w:i/>
+          <w:szCs w:val="26"/>
+        </w:rPr>
+        <w:t xml:space="preserve">  | </w:t>
+      </w:r>
+    </w:p>
+    <w:p>
+      <w:pPr>
+        <w:jc w:val="both"/>
+        <w:rPr>
+          <w:rFonts w:ascii="Garamond" w:hAnsi="Garamond"/>
+          <w:i/>
+          <w:szCs w:val="26"/>
+        </w:rPr>
+      </w:pPr>
+      <w:r>
+        <w:rPr>
+          <w:rFonts w:ascii="Garamond" w:hAnsi="Garamond"/>
+          <w:i/>
+          <w:szCs w:val="26"/>
+        </w:rPr>
+        <w:lastRenderedPageBreak/>
+        <w:t xml:space="preserve">Google Play Store: </w:t>
+      </w:r>
+      <w:hyperlink r:id="rId19" w:history="1">
+        <w:r>
+          <w:rPr>
+            <w:rStyle w:val="Hyperlink"/>
+            <w:rFonts w:ascii="Garamond" w:hAnsi="Garamond"/>
+            <w:i/>
+            <w:szCs w:val="26"/>
+          </w:rPr>
+          <w:t>https://play.google.com/store/apps/details?id=com.mycampusmate.rmate</w:t>
+        </w:r>
+      </w:hyperlink>
+      <w:r>
+        <w:rPr>
+          <w:rFonts w:ascii="Garamond" w:hAnsi="Garamond"/>
+          <w:i/>
+          <w:szCs w:val="26"/>
+        </w:rPr>
+        <w:t xml:space="preserve"> </w:t>
+      </w:r>
+    </w:p>
+    <w:p>
+      <w:pPr>
+        <w:jc w:val="both"/>
+        <w:rPr>
+          <w:rFonts w:ascii="Garamond" w:hAnsi="Garamond"/>
+          <w:b/>
+          <w:i/>
+          <w:szCs w:val="26"/>
+        </w:rPr>
+      </w:pPr>
+      <w:r>
+        <w:rPr>
+          <w:rFonts w:ascii="Garamond" w:hAnsi="Garamond"/>
+          <w:b/>
+          <w:i/>
+          <w:szCs w:val="26"/>
+        </w:rPr>
+        <w:t>Co-Founder</w:t>
+      </w:r>
+    </w:p>
+    <w:p>
+      <w:pPr>
+        <w:jc w:val="both"/>
+        <w:rPr>
+          <w:rFonts w:ascii="Garamond" w:hAnsi="Garamond"/>
+          <w:szCs w:val="26"/>
+        </w:rPr>
+      </w:pPr>
+      <w:r>
+        <w:rPr>
+          <w:rFonts w:ascii="Garamond" w:hAnsi="Garamond"/>
+          <w:szCs w:val="26"/>
+        </w:rPr>
+        <w:t>Created Android and IOS mobile applications</w:t>
+      </w:r>
+    </w:p>
+    <w:p>
+      <w:pPr>
+        <w:pStyle w:val="ListParagraph"/>
+        <w:numPr>
+          <w:ilvl w:val="0"/>
+          <w:numId w:val="21"/>
+        </w:numPr>
+        <w:jc w:val="both"/>
+        <w:rPr>
+          <w:rFonts w:ascii="Garamond" w:hAnsi="Garamond"/>
+          <w:szCs w:val="26"/>
+        </w:rPr>
+      </w:pPr>
+      <w:r>
+        <w:rPr>
+          <w:rFonts w:ascii="Garamond" w:hAnsi="Garamond"/>
+        </w:rPr>
+        <w:t>Compiled various valuable web views for facilitated access</w:t>
+      </w:r>
+    </w:p>
+    <w:p>
+      <w:pPr>
+        <w:pStyle w:val="ListParagraph"/>
+        <w:numPr>
+          <w:ilvl w:val="0"/>
+          <w:numId w:val="21"/>
+        </w:numPr>
+        <w:jc w:val="both"/>
+        <w:rPr>
+          <w:rFonts w:ascii="Garamond" w:hAnsi="Garamond"/>
+          <w:szCs w:val="26"/>
+        </w:rPr>
+      </w:pPr>
+      <w:r>
+        <w:rPr>
+          <w:rFonts w:ascii="Garamond" w:hAnsi="Garamond"/>
+        </w:rPr>
+        <w:t>Implemented user interface scaling across multiple devices and screen sizes</w:t>
+      </w:r>
+    </w:p>
+    <w:p>
+      <w:pPr>
+        <w:pStyle w:val="ListParagraph"/>
+        <w:numPr>
+          <w:ilvl w:val="0"/>
+          <w:numId w:val="21"/>
+        </w:numPr>
+        <w:jc w:val="both"/>
+        <w:rPr>
+          <w:rFonts w:ascii="Garamond" w:hAnsi="Garamond"/>
+          <w:szCs w:val="26"/>
+        </w:rPr>
+      </w:pPr>
+      <w:r>
+        <w:rPr>
+          <w:rFonts w:ascii="Garamond" w:hAnsi="Garamond"/>
+        </w:rPr>
+        <w:t>Utilized a Google Maps API to allow students to quickly view the school campus and find their destination</w:t>
+      </w:r>
+    </w:p>
+    <w:p>
+      <w:pPr>
+        <w:pStyle w:val="ListParagraph"/>
+        <w:numPr>
+          <w:ilvl w:val="0"/>
+          <w:numId w:val="21"/>
+        </w:numPr>
+        <w:jc w:val="both"/>
+        <w:rPr>
+          <w:rFonts w:ascii="Garamond" w:hAnsi="Garamond"/>
+          <w:szCs w:val="26"/>
+        </w:rPr>
+      </w:pPr>
+      <w:r>
+        <w:rPr>
+          <w:rFonts w:ascii="Garamond" w:hAnsi="Garamond"/>
+        </w:rPr>
+        <w:t>Created records of key building hours including service buildings and dining in concise dropdown lists</w:t>
+      </w:r>
+    </w:p>
+    <w:p>
+      <w:pPr>
+        <w:pStyle w:val="ListParagraph"/>
+        <w:numPr>
+          <w:ilvl w:val="0"/>
+          <w:numId w:val="21"/>
+        </w:numPr>
+        <w:jc w:val="both"/>
+        <w:rPr>
+          <w:rFonts w:ascii="Garamond" w:hAnsi="Garamond"/>
+          <w:szCs w:val="26"/>
+        </w:rPr>
+      </w:pPr>
+      <w:r>
+        <w:rPr>
+          <w:rFonts w:ascii="Garamond" w:hAnsi="Garamond"/>
+        </w:rPr>
+        <w:t xml:space="preserve">Generated an auto-dial campus police and campus escort services at the touch of a button </w:t>
+      </w:r>
+    </w:p>
+    <w:p>
+      <w:pPr>
+        <w:pStyle w:val="ListParagraph"/>
+        <w:numPr>
+          <w:ilvl w:val="0"/>
+          <w:numId w:val="21"/>
+        </w:numPr>
+        <w:jc w:val="both"/>
+        <w:rPr>
+          <w:rFonts w:ascii="Garamond" w:hAnsi="Garamond"/>
+          <w:szCs w:val="26"/>
+        </w:rPr>
+      </w:pPr>
+      <w:r>
+        <w:rPr>
+          <w:rFonts w:ascii="Garamond" w:hAnsi="Garamond"/>
+        </w:rPr>
+        <w:t>Simplified coordination between users by allowing users to send class schedules to each other</w:t>
+      </w:r>
+    </w:p>
+    <w:p>
+      <w:pPr>
+        <w:pStyle w:val="ListParagraph"/>
+        <w:numPr>
+          <w:ilvl w:val="0"/>
+          <w:numId w:val="21"/>
+        </w:numPr>
+        <w:jc w:val="both"/>
+        <w:rPr>
+          <w:rFonts w:ascii="Garamond" w:hAnsi="Garamond"/>
+          <w:szCs w:val="26"/>
+        </w:rPr>
+      </w:pPr>
+      <w:r>
+        <w:rPr>
+          <w:rFonts w:ascii="Garamond" w:hAnsi="Garamond"/>
+        </w:rPr>
+        <w:t>Auto-populated and authenticated a user into his/her school portal to avoid repetitive manual authentications</w:t>
+      </w:r>
+    </w:p>
+    <w:p>
+      <w:pPr>
+        <w:pStyle w:val="ListParagraph"/>
+        <w:ind w:left="0"/>
+        <w:jc w:val="both"/>
+        <w:rPr>
+          <w:rFonts w:ascii="Garamond" w:hAnsi="Garamond"/>
+          <w:sz w:val="8"/>
+          <w:szCs w:val="8"/>
+        </w:rPr>
+      </w:pPr>
+    </w:p>
+    <w:p>
+      <w:pPr>
+        <w:jc w:val="both"/>
+        <w:rPr>
+          <w:rFonts w:ascii="Garamond" w:hAnsi="Garamond"/>
+          <w:i/>
+          <w:szCs w:val="26"/>
+        </w:rPr>
+      </w:pPr>
+      <w:r>
+        <w:rPr>
+          <w:rFonts w:ascii="Garamond" w:hAnsi="Garamond"/>
+          <w:b/>
+        </w:rPr>
+        <w:t>REDSHIFT Digital</w:t>
+      </w:r>
+      <w:r>
+        <w:rPr>
+          <w:rFonts w:ascii="Garamond" w:hAnsi="Garamond"/>
+          <w:b/>
+        </w:rPr>
+        <w:t xml:space="preserve"> </w:t>
+      </w:r>
+      <w:r>
+        <w:rPr>
+          <w:rFonts w:ascii="Garamond" w:hAnsi="Garamond"/>
+          <w:b/>
+        </w:rPr>
+        <w:t>|</w:t>
+      </w:r>
+      <w:r>
+        <w:rPr>
+          <w:rFonts w:ascii="Garamond" w:hAnsi="Garamond"/>
+          <w:b/>
+          <w:szCs w:val="26"/>
+        </w:rPr>
+        <w:t xml:space="preserve"> </w:t>
+      </w:r>
+      <w:r>
+        <w:rPr>
+          <w:rFonts w:ascii="Garamond" w:hAnsi="Garamond"/>
+          <w:i/>
+          <w:szCs w:val="26"/>
+        </w:rPr>
+        <w:t>San Francisco</w:t>
+      </w:r>
+      <w:r>
+        <w:rPr>
+          <w:rFonts w:ascii="Garamond" w:hAnsi="Garamond"/>
+          <w:i/>
+          <w:szCs w:val="26"/>
+        </w:rPr>
+        <w:t xml:space="preserve">, California       </w:t>
+      </w:r>
+      <w:r>
+        <w:rPr>
+          <w:rFonts w:ascii="Garamond" w:hAnsi="Garamond"/>
+          <w:i/>
+          <w:szCs w:val="26"/>
+        </w:rPr>
+        <w:t xml:space="preserve">  </w:t>
+      </w:r>
+      <w:r>
+        <w:rPr>
+          <w:rFonts w:ascii="Garamond" w:hAnsi="Garamond"/>
+          <w:i/>
+          <w:szCs w:val="26"/>
+        </w:rPr>
+        <w:t xml:space="preserve">                                   </w:t>
+      </w:r>
+      <w:r>
+        <w:rPr>
+          <w:rFonts w:ascii="Garamond" w:hAnsi="Garamond"/>
+          <w:i/>
+          <w:szCs w:val="26"/>
+        </w:rPr>
+        <w:t xml:space="preserve">             </w:t>
+      </w:r>
+      <w:r>
+        <w:rPr>
+          <w:rFonts w:ascii="Garamond" w:hAnsi="Garamond"/>
+          <w:i/>
+          <w:szCs w:val="26"/>
+        </w:rPr>
+        <w:t xml:space="preserve">    </w:t>
+      </w:r>
+      <w:r>
+        <w:rPr>
+          <w:rFonts w:ascii="Garamond" w:hAnsi="Garamond"/>
+          <w:i/>
+          <w:szCs w:val="26"/>
+        </w:rPr>
+        <w:t xml:space="preserve">                     June</w:t>
+      </w:r>
+      <w:r>
+        <w:rPr>
+          <w:rFonts w:ascii="Garamond" w:hAnsi="Garamond"/>
+          <w:i/>
+        </w:rPr>
+        <w:t xml:space="preserve"> </w:t>
+      </w:r>
+      <w:r>
+        <w:rPr>
+          <w:rFonts w:ascii="Garamond" w:hAnsi="Garamond"/>
+          <w:i/>
+          <w:szCs w:val="26"/>
+        </w:rPr>
+        <w:t xml:space="preserve">– </w:t>
+      </w:r>
+      <w:r>
+        <w:rPr>
+          <w:rFonts w:ascii="Garamond" w:hAnsi="Garamond"/>
+          <w:i/>
+          <w:szCs w:val="26"/>
+        </w:rPr>
+        <w:t>August ‘16</w:t>
+      </w:r>
+    </w:p>
+    <w:p>
+      <w:pPr>
+        <w:jc w:val="both"/>
+        <w:rPr>
+          <w:rFonts w:ascii="Garamond" w:hAnsi="Garamond"/>
+          <w:b/>
+          <w:i/>
+          <w:szCs w:val="26"/>
+        </w:rPr>
+      </w:pPr>
+      <w:r>
+        <w:rPr>
+          <w:rFonts w:ascii="Garamond" w:hAnsi="Garamond"/>
+          <w:b/>
+          <w:i/>
+          <w:szCs w:val="26"/>
+        </w:rPr>
+        <w:t>Front-End Engineer Intern</w:t>
+      </w:r>
+    </w:p>
+    <w:p>
+      <w:pPr>
+        <w:pStyle w:val="ListParagraph"/>
+        <w:numPr>
+          <w:ilvl w:val="0"/>
+          <w:numId w:val="21"/>
+        </w:numPr>
+        <w:jc w:val="both"/>
+        <w:rPr>
+          <w:rFonts w:ascii="Garamond" w:hAnsi="Garamond"/>
+          <w:szCs w:val="26"/>
+        </w:rPr>
+      </w:pPr>
+      <w:r>
+        <w:rPr>
+          <w:rFonts w:ascii="Garamond" w:hAnsi="Garamond"/>
+        </w:rPr>
+        <w:t>Created and ran tests to check logic and functionality of code to ensure expected performance before branch merges</w:t>
+      </w:r>
+    </w:p>
+    <w:p>
+      <w:pPr>
+        <w:pStyle w:val="ListParagraph"/>
+        <w:numPr>
+          <w:ilvl w:val="0"/>
+          <w:numId w:val="21"/>
+        </w:numPr>
+        <w:jc w:val="both"/>
+        <w:rPr>
+          <w:rFonts w:ascii="Garamond" w:hAnsi="Garamond"/>
+          <w:szCs w:val="26"/>
+        </w:rPr>
+      </w:pPr>
+      <w:r>
+        <w:rPr>
+          <w:rFonts w:ascii="Garamond" w:hAnsi="Garamond"/>
+        </w:rPr>
+        <w:t xml:space="preserve">Collaborated with other team members to create corresponding code in HTML, React, </w:t>
+      </w:r>
+      <w:proofErr w:type="spellStart"/>
+      <w:r>
+        <w:rPr>
+          <w:rFonts w:ascii="Garamond" w:hAnsi="Garamond"/>
+        </w:rPr>
+        <w:t>Javascript</w:t>
+      </w:r>
+      <w:proofErr w:type="spellEnd"/>
+      <w:r>
+        <w:rPr>
+          <w:rFonts w:ascii="Garamond" w:hAnsi="Garamond"/>
+        </w:rPr>
+        <w:t>, etc. for website page mock-ups</w:t>
+      </w:r>
+    </w:p>
+    <w:p>
+      <w:pPr>
+        <w:pStyle w:val="ListParagraph"/>
+        <w:numPr>
+          <w:ilvl w:val="0"/>
+          <w:numId w:val="21"/>
+        </w:numPr>
+        <w:jc w:val="both"/>
+        <w:rPr>
+          <w:rFonts w:ascii="Garamond" w:hAnsi="Garamond"/>
+          <w:szCs w:val="26"/>
+        </w:rPr>
+      </w:pPr>
+      <w:r>
+        <w:rPr>
+          <w:rFonts w:ascii="Garamond" w:hAnsi="Garamond"/>
+        </w:rPr>
+        <w:t>Connected API’s and mapped raw data into required data formats to create plot.ly maps for data representation</w:t>
+      </w:r>
+    </w:p>
+    <w:p>
+      <w:pPr>
+        <w:pStyle w:val="ListParagraph"/>
+        <w:numPr>
+          <w:ilvl w:val="0"/>
+          <w:numId w:val="21"/>
+        </w:numPr>
+        <w:jc w:val="both"/>
+        <w:rPr>
+          <w:rFonts w:ascii="Garamond" w:hAnsi="Garamond"/>
+          <w:szCs w:val="26"/>
+        </w:rPr>
+      </w:pPr>
+      <w:r>
+        <w:rPr>
+          <w:rFonts w:ascii="Garamond" w:hAnsi="Garamond"/>
+        </w:rPr>
+        <w:t>Fixed code issues, such as adding gradients to specific data points on maps, jump-scrolling on a webpage, etc.</w:t>
+      </w:r>
+    </w:p>
+    <w:p>
+      <w:pPr>
+        <w:pStyle w:val="ListParagraph"/>
+        <w:ind w:left="0"/>
+        <w:jc w:val="both"/>
+        <w:rPr>
+          <w:rFonts w:ascii="Garamond" w:hAnsi="Garamond"/>
+          <w:sz w:val="8"/>
+          <w:szCs w:val="8"/>
+        </w:rPr>
+      </w:pPr>
+    </w:p>
+    <w:p>
+      <w:pPr>
+        <w:jc w:val="both"/>
+        <w:rPr>
+          <w:rFonts w:ascii="Garamond" w:hAnsi="Garamond"/>
+          <w:i/>
+          <w:szCs w:val="26"/>
+        </w:rPr>
+      </w:pPr>
+      <w:r>
+        <w:rPr>
+          <w:rFonts w:ascii="Garamond" w:hAnsi="Garamond"/>
+          <w:b/>
+        </w:rPr>
+        <w:t>Centric Digital</w:t>
+      </w:r>
+      <w:r>
+        <w:rPr>
+          <w:rFonts w:ascii="Garamond" w:hAnsi="Garamond"/>
+          <w:b/>
+        </w:rPr>
+        <w:t xml:space="preserve"> </w:t>
+      </w:r>
+      <w:r>
+        <w:rPr>
+          <w:rFonts w:ascii="Garamond" w:hAnsi="Garamond"/>
+          <w:b/>
+        </w:rPr>
+        <w:t>|</w:t>
+      </w:r>
+      <w:r>
+        <w:rPr>
+          <w:rFonts w:ascii="Garamond" w:hAnsi="Garamond"/>
+          <w:b/>
+          <w:szCs w:val="26"/>
+        </w:rPr>
+        <w:t xml:space="preserve"> </w:t>
+      </w:r>
+      <w:r>
+        <w:rPr>
+          <w:rFonts w:ascii="Garamond" w:hAnsi="Garamond"/>
+          <w:i/>
+          <w:szCs w:val="26"/>
+        </w:rPr>
+        <w:t>San Francisco</w:t>
+      </w:r>
+      <w:r>
+        <w:rPr>
+          <w:rFonts w:ascii="Garamond" w:hAnsi="Garamond"/>
+          <w:i/>
+          <w:szCs w:val="26"/>
+        </w:rPr>
+        <w:t xml:space="preserve">, California       </w:t>
+      </w:r>
+      <w:r>
+        <w:rPr>
+          <w:rFonts w:ascii="Garamond" w:hAnsi="Garamond"/>
+          <w:i/>
+          <w:szCs w:val="26"/>
+        </w:rPr>
+        <w:t xml:space="preserve">  </w:t>
+      </w:r>
+      <w:r>
+        <w:rPr>
+          <w:rFonts w:ascii="Garamond" w:hAnsi="Garamond"/>
+          <w:i/>
+          <w:szCs w:val="26"/>
+        </w:rPr>
+        <w:t xml:space="preserve">                                   </w:t>
+      </w:r>
+      <w:r>
+        <w:rPr>
+          <w:rFonts w:ascii="Garamond" w:hAnsi="Garamond"/>
+          <w:i/>
+          <w:szCs w:val="26"/>
+        </w:rPr>
+        <w:t xml:space="preserve">             </w:t>
+      </w:r>
+      <w:r>
+        <w:rPr>
+          <w:rFonts w:ascii="Garamond" w:hAnsi="Garamond"/>
+          <w:i/>
+          <w:szCs w:val="26"/>
+        </w:rPr>
+        <w:t xml:space="preserve">      </w:t>
+      </w:r>
+      <w:r>
+        <w:rPr>
+          <w:rFonts w:ascii="Garamond" w:hAnsi="Garamond"/>
+          <w:i/>
+          <w:szCs w:val="26"/>
+        </w:rPr>
+        <w:t xml:space="preserve">                            June</w:t>
+      </w:r>
+      <w:r>
+        <w:rPr>
+          <w:rFonts w:ascii="Garamond" w:hAnsi="Garamond"/>
+          <w:i/>
+          <w:szCs w:val="26"/>
+        </w:rPr>
+        <w:t xml:space="preserve"> – </w:t>
+      </w:r>
+      <w:r>
+        <w:rPr>
+          <w:rFonts w:ascii="Garamond" w:hAnsi="Garamond"/>
+          <w:i/>
+          <w:szCs w:val="26"/>
+        </w:rPr>
+        <w:t>August ‘15</w:t>
+      </w:r>
+    </w:p>
+    <w:p>
+      <w:pPr>
+        <w:jc w:val="both"/>
+        <w:rPr>
+          <w:rFonts w:ascii="Garamond" w:hAnsi="Garamond"/>
+          <w:b/>
+          <w:i/>
+          <w:szCs w:val="26"/>
+        </w:rPr>
+      </w:pPr>
+      <w:r>
+        <w:rPr>
+          <w:rFonts w:ascii="Garamond" w:hAnsi="Garamond"/>
+          <w:b/>
+          <w:i/>
+          <w:szCs w:val="26"/>
+        </w:rPr>
+        <w:t>Product and Experience Intern</w:t>
+      </w:r>
+    </w:p>
+    <w:p>
+      <w:pPr>
+        <w:pStyle w:val="ListParagraph"/>
+        <w:numPr>
+          <w:ilvl w:val="0"/>
+          <w:numId w:val="21"/>
+        </w:numPr>
+        <w:jc w:val="both"/>
+        <w:rPr>
+          <w:rFonts w:ascii="Garamond" w:hAnsi="Garamond"/>
+          <w:szCs w:val="26"/>
+        </w:rPr>
+      </w:pPr>
+      <w:r>
+        <w:rPr>
+          <w:rFonts w:ascii="Garamond" w:hAnsi="Garamond"/>
+        </w:rPr>
+        <w:t>Identified, compiled, and organized market data to identify leading candidates to improved existing products</w:t>
+      </w:r>
+    </w:p>
+    <w:p>
+      <w:pPr>
+        <w:pStyle w:val="ListParagraph"/>
+        <w:numPr>
+          <w:ilvl w:val="0"/>
+          <w:numId w:val="21"/>
+        </w:numPr>
+        <w:jc w:val="both"/>
+        <w:rPr>
+          <w:rFonts w:ascii="Garamond" w:hAnsi="Garamond"/>
+          <w:szCs w:val="26"/>
+        </w:rPr>
+      </w:pPr>
+      <w:r>
+        <w:rPr>
+          <w:rFonts w:ascii="Garamond" w:hAnsi="Garamond"/>
+        </w:rPr>
+        <w:t>Defined target user personas</w:t>
+      </w:r>
+    </w:p>
+    <w:p>
+      <w:pPr>
+        <w:pStyle w:val="ListParagraph"/>
+        <w:numPr>
+          <w:ilvl w:val="0"/>
+          <w:numId w:val="21"/>
+        </w:numPr>
+        <w:jc w:val="both"/>
+        <w:rPr>
+          <w:rFonts w:ascii="Garamond" w:hAnsi="Garamond"/>
+          <w:szCs w:val="26"/>
+        </w:rPr>
+      </w:pPr>
+      <w:r>
+        <w:rPr>
+          <w:rFonts w:ascii="Garamond" w:hAnsi="Garamond"/>
+        </w:rPr>
+        <w:t>Generated and refined research to improve product user experience</w:t>
+      </w:r>
+    </w:p>
+    <w:p>
+      <w:pPr>
+        <w:pStyle w:val="ListParagraph"/>
+        <w:numPr>
+          <w:ilvl w:val="0"/>
+          <w:numId w:val="21"/>
+        </w:numPr>
+        <w:jc w:val="both"/>
+        <w:rPr>
+          <w:rFonts w:ascii="Garamond" w:hAnsi="Garamond"/>
+          <w:szCs w:val="26"/>
+        </w:rPr>
+      </w:pPr>
+      <w:r>
+        <w:rPr>
+          <w:rFonts w:ascii="Garamond" w:hAnsi="Garamond"/>
+        </w:rPr>
+        <w:t>Compiled, presented, and communicated relevant applicable information and distributed them to other related teams</w:t>
+      </w:r>
+    </w:p>
+    <w:p>
+      <w:pPr>
+        <w:pStyle w:val="ListParagraph"/>
+        <w:numPr>
+          <w:ilvl w:val="0"/>
+          <w:numId w:val="21"/>
+        </w:numPr>
+        <w:jc w:val="both"/>
+        <w:rPr>
+          <w:rFonts w:ascii="Garamond" w:hAnsi="Garamond"/>
+          <w:szCs w:val="26"/>
+        </w:rPr>
+      </w:pPr>
+      <w:r>
+        <w:rPr>
+          <w:rFonts w:ascii="Garamond" w:hAnsi="Garamond"/>
+        </w:rPr>
+        <w:t>Created and analyzed conference meeting transcripts to manage product progress</w:t>
       </w:r>
     </w:p>
     <w:p>
@@ -1568,7 +2630,6 @@
           <w:sz w:val="21"/>
           <w:szCs w:val="21"/>
         </w:rPr>
-        <w:lastRenderedPageBreak/>
         <w:t xml:space="preserve">Associations:  </w:t>
       </w:r>
       <w:r>
@@ -1604,15 +2665,49 @@
         <w:t>, HKN (IEEE Honor Society)</w:t>
       </w:r>
     </w:p>
+    <w:p>
+      <w:pPr>
+        <w:ind w:left="720" w:hanging="720"/>
+        <w:jc w:val="both"/>
+        <w:rPr>
+          <w:rFonts w:ascii="Garamond" w:hAnsi="Garamond"/>
+          <w:sz w:val="21"/>
+          <w:szCs w:val="21"/>
+        </w:rPr>
+      </w:pPr>
+      <w:r>
+        <w:rPr>
+          <w:rFonts w:ascii="Garamond" w:hAnsi="Garamond"/>
+          <w:b/>
+          <w:sz w:val="21"/>
+          <w:szCs w:val="21"/>
+        </w:rPr>
+        <w:t xml:space="preserve">Awards: </w:t>
+      </w:r>
+      <w:r>
+        <w:rPr>
+          <w:rFonts w:ascii="Garamond" w:hAnsi="Garamond"/>
+          <w:sz w:val="21"/>
+          <w:szCs w:val="21"/>
+        </w:rPr>
+        <w:t xml:space="preserve"> Dean’s Honors List, Highlander Excellence Scholarship, Middle Class Scholarship, AP Scholar with Honors</w:t>
+      </w:r>
+    </w:p>
+    <w:p>
+      <w:pPr>
+        <w:ind w:left="720" w:hanging="720"/>
+        <w:jc w:val="both"/>
+        <w:rPr>
+          <w:rFonts w:ascii="Garamond" w:hAnsi="Garamond"/>
+          <w:sz w:val="21"/>
+          <w:szCs w:val="21"/>
+        </w:rPr>
+      </w:pPr>
+    </w:p>
     <w:sectPr>
-      <w:headerReference w:type="even" r:id="rId7"/>
-      <w:headerReference w:type="default" r:id="rId8"/>
-      <w:footerReference w:type="even" r:id="rId9"/>
-      <w:footerReference w:type="default" r:id="rId10"/>
-      <w:headerReference w:type="first" r:id="rId11"/>
-      <w:footerReference w:type="first" r:id="rId12"/>
+      <w:footerReference w:type="default" r:id="rId20"/>
       <w:pgSz w:w="12240" w:h="15840"/>
-      <w:pgMar w:top="1714" w:right="1080" w:bottom="720" w:left="1080" w:header="547" w:footer="720" w:gutter="0"/>
+      <w:pgMar w:top="720" w:right="720" w:bottom="720" w:left="720" w:header="547" w:footer="720" w:gutter="0"/>
       <w:cols w:space="720"/>
       <w:docGrid w:linePitch="360"/>
     </w:sectPr>
@@ -1643,105 +2738,11 @@
 <w:ftr xmlns:wpc="http://schemas.microsoft.com/office/word/2010/wordprocessingCanvas" xmlns:cx="http://schemas.microsoft.com/office/drawing/2014/chartex" xmlns:cx1="http://schemas.microsoft.com/office/drawing/2015/9/8/chartex" xmlns:cx2="http://schemas.microsoft.com/office/drawing/2015/10/21/chartex" xmlns:cx3="http://schemas.microsoft.com/office/drawing/2016/5/9/chartex" xmlns:cx4="http://schemas.microsoft.com/office/drawing/2016/5/10/chartex" xmlns:cx5="http://schemas.microsoft.com/office/drawing/2016/5/11/chartex" xmlns:cx6="http://schemas.microsoft.com/office/drawing/2016/5/12/chartex" xmlns:cx7="http://schemas.microsoft.com/office/drawing/2016/5/13/chartex" xmlns:cx8="http://schemas.microsoft.com/office/drawing/2016/5/14/chartex" xmlns:mc="http://schemas.openxmlformats.org/markup-compatibility/2006" xmlns:aink="http://schemas.microsoft.com/office/drawing/2016/ink" xmlns:am3d="http://schemas.microsoft.com/office/drawing/2017/model3d" xmlns:o="urn:schemas-microsoft-com:office:office" xmlns:r="http://schemas.openxmlformats.org/officeDocument/2006/relationships" xmlns:m="http://schemas.openxmlformats.org/officeDocument/2006/math" xmlns:v="urn:schemas-microsoft-com:vml" xmlns:wp14="http://schemas.microsoft.com/office/word/2010/wordprocessingDrawing" xmlns:wp="http://schemas.openxmlformats.org/drawingml/2006/wordprocessingDrawing" xmlns:w10="urn:schemas-microsoft-com:office:word" xmlns:w="http://schemas.openxmlformats.org/wordprocessingml/2006/main" xmlns:w14="http://schemas.microsoft.com/office/word/2010/wordml" xmlns:w15="http://schemas.microsoft.com/office/word/2012/wordml" xmlns:w16cid="http://schemas.microsoft.com/office/word/2016/wordml/cid" xmlns:w16se="http://schemas.microsoft.com/office/word/2015/wordml/symex" xmlns:wpg="http://schemas.microsoft.com/office/word/2010/wordprocessingGroup" xmlns:wpi="http://schemas.microsoft.com/office/word/2010/wordprocessingInk" xmlns:wne="http://schemas.microsoft.com/office/word/2006/wordml" xmlns:wps="http://schemas.microsoft.com/office/word/2010/wordprocessingShape" mc:Ignorable="w14 w15 w16se w16cid wp14">
   <w:p>
     <w:pPr>
-      <w:pStyle w:val="Footer"/>
-    </w:pPr>
-  </w:p>
-</w:ftr>
-</file>
-
-<file path=word/footer2.xml><?xml version="1.0" encoding="utf-8"?>
-<w:ftr xmlns:wpc="http://schemas.microsoft.com/office/word/2010/wordprocessingCanvas" xmlns:cx="http://schemas.microsoft.com/office/drawing/2014/chartex" xmlns:cx1="http://schemas.microsoft.com/office/drawing/2015/9/8/chartex" xmlns:cx2="http://schemas.microsoft.com/office/drawing/2015/10/21/chartex" xmlns:cx3="http://schemas.microsoft.com/office/drawing/2016/5/9/chartex" xmlns:cx4="http://schemas.microsoft.com/office/drawing/2016/5/10/chartex" xmlns:cx5="http://schemas.microsoft.com/office/drawing/2016/5/11/chartex" xmlns:cx6="http://schemas.microsoft.com/office/drawing/2016/5/12/chartex" xmlns:cx7="http://schemas.microsoft.com/office/drawing/2016/5/13/chartex" xmlns:cx8="http://schemas.microsoft.com/office/drawing/2016/5/14/chartex" xmlns:mc="http://schemas.openxmlformats.org/markup-compatibility/2006" xmlns:aink="http://schemas.microsoft.com/office/drawing/2016/ink" xmlns:am3d="http://schemas.microsoft.com/office/drawing/2017/model3d" xmlns:o="urn:schemas-microsoft-com:office:office" xmlns:r="http://schemas.openxmlformats.org/officeDocument/2006/relationships" xmlns:m="http://schemas.openxmlformats.org/officeDocument/2006/math" xmlns:v="urn:schemas-microsoft-com:vml" xmlns:wp14="http://schemas.microsoft.com/office/word/2010/wordprocessingDrawing" xmlns:wp="http://schemas.openxmlformats.org/drawingml/2006/wordprocessingDrawing" xmlns:w10="urn:schemas-microsoft-com:office:word" xmlns:w="http://schemas.openxmlformats.org/wordprocessingml/2006/main" xmlns:w14="http://schemas.microsoft.com/office/word/2010/wordml" xmlns:w15="http://schemas.microsoft.com/office/word/2012/wordml" xmlns:w16cid="http://schemas.microsoft.com/office/word/2016/wordml/cid" xmlns:w16se="http://schemas.microsoft.com/office/word/2015/wordml/symex" xmlns:wpg="http://schemas.microsoft.com/office/word/2010/wordprocessingGroup" xmlns:wpi="http://schemas.microsoft.com/office/word/2010/wordprocessingInk" xmlns:wne="http://schemas.microsoft.com/office/word/2006/wordml" xmlns:wps="http://schemas.microsoft.com/office/word/2010/wordprocessingShape" mc:Ignorable="w14 w15 w16se w16cid wp14">
-  <w:p>
-    <w:pPr>
       <w:jc w:val="center"/>
       <w:rPr>
         <w:sz w:val="20"/>
         <w:szCs w:val="20"/>
       </w:rPr>
-    </w:pPr>
-    <w:bookmarkStart w:id="0" w:name="_GoBack"/>
-    <w:r>
-      <w:rPr>
-        <w:sz w:val="20"/>
-        <w:szCs w:val="20"/>
-      </w:rPr>
-      <w:t xml:space="preserve">LinkedIn: </w:t>
-    </w:r>
-    <w:hyperlink r:id="rId1" w:history="1">
-      <w:r>
-        <w:rPr>
-          <w:rStyle w:val="Hyperlink"/>
-          <w:sz w:val="20"/>
-          <w:szCs w:val="20"/>
-        </w:rPr>
-        <w:t>https://www.linkedin.com/in/sara-hu-12394311b/</w:t>
-      </w:r>
-    </w:hyperlink>
-  </w:p>
-  <w:p>
-    <w:pPr>
-      <w:jc w:val="center"/>
-      <w:rPr>
-        <w:sz w:val="20"/>
-        <w:szCs w:val="20"/>
-        <w:lang w:eastAsia="ko-KR"/>
-      </w:rPr>
-    </w:pPr>
-    <w:r>
-      <w:rPr>
-        <w:sz w:val="20"/>
-        <w:szCs w:val="20"/>
-      </w:rPr>
-      <w:t xml:space="preserve">GitHub:  </w:t>
-    </w:r>
-    <w:hyperlink r:id="rId2" w:history="1">
-      <w:r>
-        <w:rPr>
-          <w:rStyle w:val="Hyperlink"/>
-          <w:sz w:val="20"/>
-          <w:szCs w:val="20"/>
-        </w:rPr>
-        <w:t>https://github.com/shhu21</w:t>
-      </w:r>
-    </w:hyperlink>
-    <w:r>
-      <w:rPr>
-        <w:rStyle w:val="Hyperlink"/>
-        <w:sz w:val="20"/>
-        <w:szCs w:val="20"/>
-      </w:rPr>
-      <w:t xml:space="preserve"> </w:t>
-    </w:r>
-    <w:r>
-      <w:rPr>
-        <w:rStyle w:val="Hyperlink"/>
-        <w:color w:val="auto"/>
-        <w:sz w:val="20"/>
-        <w:szCs w:val="20"/>
-        <w:u w:val="none"/>
-      </w:rPr>
-      <w:t xml:space="preserve">|| </w:t>
-    </w:r>
-    <w:hyperlink r:id="rId3" w:history="1">
-      <w:r>
-        <w:rPr>
-          <w:rStyle w:val="Hyperlink"/>
-          <w:sz w:val="20"/>
-          <w:szCs w:val="20"/>
-        </w:rPr>
-        <w:t>https://github.com/shu012</w:t>
-      </w:r>
-    </w:hyperlink>
-    <w:bookmarkEnd w:id="0"/>
-  </w:p>
-</w:ftr>
-</file>
-
-<file path=word/footer3.xml><?xml version="1.0" encoding="utf-8"?>
-<w:ftr xmlns:wpc="http://schemas.microsoft.com/office/word/2010/wordprocessingCanvas" xmlns:cx="http://schemas.microsoft.com/office/drawing/2014/chartex" xmlns:cx1="http://schemas.microsoft.com/office/drawing/2015/9/8/chartex" xmlns:cx2="http://schemas.microsoft.com/office/drawing/2015/10/21/chartex" xmlns:cx3="http://schemas.microsoft.com/office/drawing/2016/5/9/chartex" xmlns:cx4="http://schemas.microsoft.com/office/drawing/2016/5/10/chartex" xmlns:cx5="http://schemas.microsoft.com/office/drawing/2016/5/11/chartex" xmlns:cx6="http://schemas.microsoft.com/office/drawing/2016/5/12/chartex" xmlns:cx7="http://schemas.microsoft.com/office/drawing/2016/5/13/chartex" xmlns:cx8="http://schemas.microsoft.com/office/drawing/2016/5/14/chartex" xmlns:mc="http://schemas.openxmlformats.org/markup-compatibility/2006" xmlns:aink="http://schemas.microsoft.com/office/drawing/2016/ink" xmlns:am3d="http://schemas.microsoft.com/office/drawing/2017/model3d" xmlns:o="urn:schemas-microsoft-com:office:office" xmlns:r="http://schemas.openxmlformats.org/officeDocument/2006/relationships" xmlns:m="http://schemas.openxmlformats.org/officeDocument/2006/math" xmlns:v="urn:schemas-microsoft-com:vml" xmlns:wp14="http://schemas.microsoft.com/office/word/2010/wordprocessingDrawing" xmlns:wp="http://schemas.openxmlformats.org/drawingml/2006/wordprocessingDrawing" xmlns:w10="urn:schemas-microsoft-com:office:word" xmlns:w="http://schemas.openxmlformats.org/wordprocessingml/2006/main" xmlns:w14="http://schemas.microsoft.com/office/word/2010/wordml" xmlns:w15="http://schemas.microsoft.com/office/word/2012/wordml" xmlns:w16cid="http://schemas.microsoft.com/office/word/2016/wordml/cid" xmlns:w16se="http://schemas.microsoft.com/office/word/2015/wordml/symex" xmlns:wpg="http://schemas.microsoft.com/office/word/2010/wordprocessingGroup" xmlns:wpi="http://schemas.microsoft.com/office/word/2010/wordprocessingInk" xmlns:wne="http://schemas.microsoft.com/office/word/2006/wordml" xmlns:wps="http://schemas.microsoft.com/office/word/2010/wordprocessingShape" mc:Ignorable="w14 w15 w16se w16cid wp14">
-  <w:p>
-    <w:pPr>
-      <w:pStyle w:val="Footer"/>
     </w:pPr>
   </w:p>
 </w:ftr>
@@ -1764,237 +2765,6 @@
     </w:p>
   </w:footnote>
 </w:footnotes>
-</file>
-
-<file path=word/header1.xml><?xml version="1.0" encoding="utf-8"?>
-<w:hdr xmlns:wpc="http://schemas.microsoft.com/office/word/2010/wordprocessingCanvas" xmlns:cx="http://schemas.microsoft.com/office/drawing/2014/chartex" xmlns:cx1="http://schemas.microsoft.com/office/drawing/2015/9/8/chartex" xmlns:cx2="http://schemas.microsoft.com/office/drawing/2015/10/21/chartex" xmlns:cx3="http://schemas.microsoft.com/office/drawing/2016/5/9/chartex" xmlns:cx4="http://schemas.microsoft.com/office/drawing/2016/5/10/chartex" xmlns:cx5="http://schemas.microsoft.com/office/drawing/2016/5/11/chartex" xmlns:cx6="http://schemas.microsoft.com/office/drawing/2016/5/12/chartex" xmlns:cx7="http://schemas.microsoft.com/office/drawing/2016/5/13/chartex" xmlns:cx8="http://schemas.microsoft.com/office/drawing/2016/5/14/chartex" xmlns:mc="http://schemas.openxmlformats.org/markup-compatibility/2006" xmlns:aink="http://schemas.microsoft.com/office/drawing/2016/ink" xmlns:am3d="http://schemas.microsoft.com/office/drawing/2017/model3d" xmlns:o="urn:schemas-microsoft-com:office:office" xmlns:r="http://schemas.openxmlformats.org/officeDocument/2006/relationships" xmlns:m="http://schemas.openxmlformats.org/officeDocument/2006/math" xmlns:v="urn:schemas-microsoft-com:vml" xmlns:wp14="http://schemas.microsoft.com/office/word/2010/wordprocessingDrawing" xmlns:wp="http://schemas.openxmlformats.org/drawingml/2006/wordprocessingDrawing" xmlns:w10="urn:schemas-microsoft-com:office:word" xmlns:w="http://schemas.openxmlformats.org/wordprocessingml/2006/main" xmlns:w14="http://schemas.microsoft.com/office/word/2010/wordml" xmlns:w15="http://schemas.microsoft.com/office/word/2012/wordml" xmlns:w16cid="http://schemas.microsoft.com/office/word/2016/wordml/cid" xmlns:w16se="http://schemas.microsoft.com/office/word/2015/wordml/symex" xmlns:wpg="http://schemas.microsoft.com/office/word/2010/wordprocessingGroup" xmlns:wpi="http://schemas.microsoft.com/office/word/2010/wordprocessingInk" xmlns:wne="http://schemas.microsoft.com/office/word/2006/wordml" xmlns:wps="http://schemas.microsoft.com/office/word/2010/wordprocessingShape" mc:Ignorable="w14 w15 w16se w16cid wp14">
-  <w:p>
-    <w:pPr>
-      <w:pStyle w:val="Header"/>
-    </w:pPr>
-  </w:p>
-</w:hdr>
-</file>
-
-<file path=word/header2.xml><?xml version="1.0" encoding="utf-8"?>
-<w:hdr xmlns:wpc="http://schemas.microsoft.com/office/word/2010/wordprocessingCanvas" xmlns:cx="http://schemas.microsoft.com/office/drawing/2014/chartex" xmlns:cx1="http://schemas.microsoft.com/office/drawing/2015/9/8/chartex" xmlns:cx2="http://schemas.microsoft.com/office/drawing/2015/10/21/chartex" xmlns:cx3="http://schemas.microsoft.com/office/drawing/2016/5/9/chartex" xmlns:cx4="http://schemas.microsoft.com/office/drawing/2016/5/10/chartex" xmlns:cx5="http://schemas.microsoft.com/office/drawing/2016/5/11/chartex" xmlns:cx6="http://schemas.microsoft.com/office/drawing/2016/5/12/chartex" xmlns:cx7="http://schemas.microsoft.com/office/drawing/2016/5/13/chartex" xmlns:cx8="http://schemas.microsoft.com/office/drawing/2016/5/14/chartex" xmlns:mc="http://schemas.openxmlformats.org/markup-compatibility/2006" xmlns:aink="http://schemas.microsoft.com/office/drawing/2016/ink" xmlns:am3d="http://schemas.microsoft.com/office/drawing/2017/model3d" xmlns:o="urn:schemas-microsoft-com:office:office" xmlns:r="http://schemas.openxmlformats.org/officeDocument/2006/relationships" xmlns:m="http://schemas.openxmlformats.org/officeDocument/2006/math" xmlns:v="urn:schemas-microsoft-com:vml" xmlns:wp14="http://schemas.microsoft.com/office/word/2010/wordprocessingDrawing" xmlns:wp="http://schemas.openxmlformats.org/drawingml/2006/wordprocessingDrawing" xmlns:w10="urn:schemas-microsoft-com:office:word" xmlns:w="http://schemas.openxmlformats.org/wordprocessingml/2006/main" xmlns:w14="http://schemas.microsoft.com/office/word/2010/wordml" xmlns:w15="http://schemas.microsoft.com/office/word/2012/wordml" xmlns:w16cid="http://schemas.microsoft.com/office/word/2016/wordml/cid" xmlns:w16se="http://schemas.microsoft.com/office/word/2015/wordml/symex" xmlns:wpg="http://schemas.microsoft.com/office/word/2010/wordprocessingGroup" xmlns:wpi="http://schemas.microsoft.com/office/word/2010/wordprocessingInk" xmlns:wne="http://schemas.microsoft.com/office/word/2006/wordml" xmlns:wps="http://schemas.microsoft.com/office/word/2010/wordprocessingShape" mc:Ignorable="w14 w15 w16se w16cid wp14">
-  <w:p>
-    <w:pPr>
-      <w:pStyle w:val="Header"/>
-    </w:pPr>
-    <w:r>
-      <w:rPr>
-        <w:noProof/>
-        <w:lang w:eastAsia="ja-JP"/>
-      </w:rPr>
-      <w:pict w14:anchorId="220BB91E">
-        <v:group id="_x0000_s2049" alt="" style="position:absolute;margin-left:-8pt;margin-top:-4.65pt;width:521.45pt;height:63.3pt;z-index:1" coordorigin="860,739" coordsize="10429,807">
-          <v:shapetype id="_x0000_t202" coordsize="21600,21600" o:spt="202" path="m,l,21600r21600,l21600,xe">
-            <v:stroke joinstyle="miter"/>
-            <v:path gradientshapeok="t" o:connecttype="rect"/>
-          </v:shapetype>
-          <v:shape id="Text Box 2" o:spid="_x0000_s2050" type="#_x0000_t202" alt="" style="position:absolute;left:860;top:739;width:4552;height:807;visibility:visible;mso-wrap-style:square;v-text-anchor:top" stroked="f">
-            <v:textbox style="mso-next-textbox:#Text Box 2">
-              <w:txbxContent>
-                <w:p>
-                  <w:pPr>
-                    <w:rPr>
-                      <w:rFonts w:ascii="Garamond" w:hAnsi="Garamond"/>
-                      <w:b/>
-                      <w:spacing w:val="20"/>
-                      <w:sz w:val="64"/>
-                      <w:szCs w:val="64"/>
-                    </w:rPr>
-                  </w:pPr>
-                  <w:r>
-                    <w:rPr>
-                      <w:rFonts w:ascii="Garamond" w:hAnsi="Garamond"/>
-                      <w:b/>
-                      <w:spacing w:val="20"/>
-                      <w:sz w:val="64"/>
-                      <w:szCs w:val="64"/>
-                    </w:rPr>
-                    <w:t>Sara H. Hu</w:t>
-                  </w:r>
-                </w:p>
-                <w:p>
-                  <w:pPr>
-                    <w:rPr>
-                      <w:sz w:val="24"/>
-                    </w:rPr>
-                  </w:pPr>
-                </w:p>
-              </w:txbxContent>
-            </v:textbox>
-          </v:shape>
-          <v:shape id="_x0000_s2051" type="#_x0000_t202" alt="" style="position:absolute;left:5366;top:857;width:5923;height:676;visibility:visible;mso-wrap-style:square;v-text-anchor:top" stroked="f">
-            <v:textbox style="mso-next-textbox:#_x0000_s2051">
-              <w:txbxContent>
-                <w:p>
-                  <w:pPr>
-                    <w:jc w:val="right"/>
-                    <w:rPr>
-                      <w:rFonts w:ascii="Garamond" w:hAnsi="Garamond"/>
-                      <w:sz w:val="25"/>
-                      <w:szCs w:val="25"/>
-                    </w:rPr>
-                  </w:pPr>
-                  <w:r>
-                    <w:rPr>
-                      <w:rFonts w:ascii="Garamond" w:hAnsi="Garamond"/>
-                      <w:sz w:val="25"/>
-                      <w:szCs w:val="25"/>
-                    </w:rPr>
-                    <w:t xml:space="preserve">1338 </w:t>
-                  </w:r>
-                  <w:proofErr w:type="spellStart"/>
-                  <w:r>
-                    <w:rPr>
-                      <w:rFonts w:ascii="Garamond" w:hAnsi="Garamond"/>
-                      <w:sz w:val="25"/>
-                      <w:szCs w:val="25"/>
-                    </w:rPr>
-                    <w:t>Rossway</w:t>
-                  </w:r>
-                  <w:proofErr w:type="spellEnd"/>
-                  <w:r>
-                    <w:rPr>
-                      <w:rFonts w:ascii="Garamond" w:hAnsi="Garamond"/>
-                      <w:sz w:val="25"/>
-                      <w:szCs w:val="25"/>
-                    </w:rPr>
-                    <w:t xml:space="preserve"> Court</w:t>
-                  </w:r>
-                  <w:r>
-                    <w:rPr>
-                      <w:rFonts w:ascii="Garamond" w:hAnsi="Garamond"/>
-                      <w:sz w:val="25"/>
-                      <w:szCs w:val="25"/>
-                    </w:rPr>
-                    <w:t xml:space="preserve">, </w:t>
-                  </w:r>
-                  <w:r>
-                    <w:rPr>
-                      <w:rFonts w:ascii="Garamond" w:hAnsi="Garamond"/>
-                      <w:sz w:val="25"/>
-                      <w:szCs w:val="25"/>
-                    </w:rPr>
-                    <w:t>Los Altos</w:t>
-                  </w:r>
-                  <w:r>
-                    <w:rPr>
-                      <w:rFonts w:ascii="Garamond" w:hAnsi="Garamond"/>
-                      <w:sz w:val="25"/>
-                      <w:szCs w:val="25"/>
-                    </w:rPr>
-                    <w:t>, C</w:t>
-                  </w:r>
-                  <w:r>
-                    <w:rPr>
-                      <w:rFonts w:ascii="Garamond" w:hAnsi="Garamond"/>
-                      <w:sz w:val="25"/>
-                      <w:szCs w:val="25"/>
-                    </w:rPr>
-                    <w:t>A</w:t>
-                  </w:r>
-                  <w:r>
-                    <w:rPr>
-                      <w:rFonts w:ascii="Garamond" w:hAnsi="Garamond"/>
-                      <w:sz w:val="25"/>
-                      <w:szCs w:val="25"/>
-                    </w:rPr>
-                    <w:t xml:space="preserve"> </w:t>
-                  </w:r>
-                  <w:r>
-                    <w:rPr>
-                      <w:rFonts w:ascii="Garamond" w:hAnsi="Garamond"/>
-                      <w:sz w:val="25"/>
-                      <w:szCs w:val="25"/>
-                    </w:rPr>
-                    <w:t>94024</w:t>
-                  </w:r>
-                </w:p>
-                <w:p>
-                  <w:pPr>
-                    <w:jc w:val="right"/>
-                    <w:rPr>
-                      <w:rFonts w:ascii="Garamond" w:hAnsi="Garamond"/>
-                      <w:color w:val="0000FF"/>
-                      <w:sz w:val="25"/>
-                      <w:szCs w:val="25"/>
-                      <w:u w:val="single"/>
-                    </w:rPr>
-                  </w:pPr>
-                  <w:r>
-                    <w:rPr>
-                      <w:rFonts w:ascii="Garamond" w:hAnsi="Garamond"/>
-                      <w:sz w:val="25"/>
-                      <w:szCs w:val="25"/>
-                    </w:rPr>
-                    <w:t>(</w:t>
-                  </w:r>
-                  <w:r>
-                    <w:rPr>
-                      <w:rFonts w:ascii="Garamond" w:hAnsi="Garamond"/>
-                      <w:sz w:val="25"/>
-                      <w:szCs w:val="25"/>
-                    </w:rPr>
-                    <w:t>650</w:t>
-                  </w:r>
-                  <w:r>
-                    <w:rPr>
-                      <w:rFonts w:ascii="Garamond" w:hAnsi="Garamond"/>
-                      <w:sz w:val="25"/>
-                      <w:szCs w:val="25"/>
-                    </w:rPr>
-                    <w:t xml:space="preserve">) </w:t>
-                  </w:r>
-                  <w:r>
-                    <w:rPr>
-                      <w:rFonts w:ascii="Garamond" w:hAnsi="Garamond"/>
-                      <w:sz w:val="25"/>
-                      <w:szCs w:val="25"/>
-                    </w:rPr>
-                    <w:t>823-3319</w:t>
-                  </w:r>
-                  <w:r>
-                    <w:rPr>
-                      <w:rFonts w:ascii="Garamond" w:hAnsi="Garamond"/>
-                      <w:sz w:val="25"/>
-                      <w:szCs w:val="25"/>
-                    </w:rPr>
-                    <w:t xml:space="preserve"> | </w:t>
-                  </w:r>
-                  <w:hyperlink r:id="rId1" w:history="1">
-                    <w:r>
-                      <w:rPr>
-                        <w:rStyle w:val="Hyperlink"/>
-                        <w:rFonts w:ascii="Garamond" w:hAnsi="Garamond"/>
-                        <w:sz w:val="25"/>
-                        <w:szCs w:val="25"/>
-                      </w:rPr>
-                      <w:t>shu012@ucr.edu</w:t>
-                    </w:r>
-                  </w:hyperlink>
-                </w:p>
-              </w:txbxContent>
-            </v:textbox>
-          </v:shape>
-        </v:group>
-      </w:pict>
-    </w:r>
-  </w:p>
-</w:hdr>
-</file>
-
-<file path=word/header3.xml><?xml version="1.0" encoding="utf-8"?>
-<w:hdr xmlns:wpc="http://schemas.microsoft.com/office/word/2010/wordprocessingCanvas" xmlns:cx="http://schemas.microsoft.com/office/drawing/2014/chartex" xmlns:cx1="http://schemas.microsoft.com/office/drawing/2015/9/8/chartex" xmlns:cx2="http://schemas.microsoft.com/office/drawing/2015/10/21/chartex" xmlns:cx3="http://schemas.microsoft.com/office/drawing/2016/5/9/chartex" xmlns:cx4="http://schemas.microsoft.com/office/drawing/2016/5/10/chartex" xmlns:cx5="http://schemas.microsoft.com/office/drawing/2016/5/11/chartex" xmlns:cx6="http://schemas.microsoft.com/office/drawing/2016/5/12/chartex" xmlns:cx7="http://schemas.microsoft.com/office/drawing/2016/5/13/chartex" xmlns:cx8="http://schemas.microsoft.com/office/drawing/2016/5/14/chartex" xmlns:mc="http://schemas.openxmlformats.org/markup-compatibility/2006" xmlns:aink="http://schemas.microsoft.com/office/drawing/2016/ink" xmlns:am3d="http://schemas.microsoft.com/office/drawing/2017/model3d" xmlns:o="urn:schemas-microsoft-com:office:office" xmlns:r="http://schemas.openxmlformats.org/officeDocument/2006/relationships" xmlns:m="http://schemas.openxmlformats.org/officeDocument/2006/math" xmlns:v="urn:schemas-microsoft-com:vml" xmlns:wp14="http://schemas.microsoft.com/office/word/2010/wordprocessingDrawing" xmlns:wp="http://schemas.openxmlformats.org/drawingml/2006/wordprocessingDrawing" xmlns:w10="urn:schemas-microsoft-com:office:word" xmlns:w="http://schemas.openxmlformats.org/wordprocessingml/2006/main" xmlns:w14="http://schemas.microsoft.com/office/word/2010/wordml" xmlns:w15="http://schemas.microsoft.com/office/word/2012/wordml" xmlns:w16cid="http://schemas.microsoft.com/office/word/2016/wordml/cid" xmlns:w16se="http://schemas.microsoft.com/office/word/2015/wordml/symex" xmlns:wpg="http://schemas.microsoft.com/office/word/2010/wordprocessingGroup" xmlns:wpi="http://schemas.microsoft.com/office/word/2010/wordprocessingInk" xmlns:wne="http://schemas.microsoft.com/office/word/2006/wordml" xmlns:wps="http://schemas.microsoft.com/office/word/2010/wordprocessingShape" mc:Ignorable="w14 w15 w16se w16cid wp14">
-  <w:p>
-    <w:pPr>
-      <w:pStyle w:val="Header"/>
-    </w:pPr>
-  </w:p>
-</w:hdr>
 </file>
 
 <file path=word/numbering.xml><?xml version="1.0" encoding="utf-8"?>
@@ -4830,11 +5600,11 @@
   <w:style w:type="paragraph" w:default="1" w:styleId="Normal">
     <w:name w:val="Normal"/>
     <w:qFormat/>
-    <w:rsid w:val="00BD7A4E"/>
+    <w:rsid w:val="002523D3"/>
     <w:rPr>
-      <w:sz w:val="22"/>
-      <w:szCs w:val="22"/>
-      <w:lang w:eastAsia="en-US"/>
+      <w:rFonts w:ascii="Times New Roman" w:eastAsia="Times New Roman" w:hAnsi="Times New Roman"/>
+      <w:sz w:val="24"/>
+      <w:szCs w:val="24"/>
     </w:rPr>
   </w:style>
   <w:style w:type="character" w:default="1" w:styleId="DefaultParagraphFont">
@@ -5018,7 +5788,6 @@
       <w:spacing w:after="200"/>
     </w:pPr>
     <w:rPr>
-      <w:rFonts w:ascii="Times New Roman" w:hAnsi="Times New Roman"/>
       <w:sz w:val="20"/>
       <w:szCs w:val="20"/>
     </w:rPr>

</xml_diff>